<commit_message>
updated dwell time to 40 ms
</commit_message>
<xml_diff>
--- a/Documentation/Final Report/PLED_FinalReport.docx
+++ b/Documentation/Final Report/PLED_FinalReport.docx
@@ -281,19 +281,8 @@
           <w:sz w:val="28"/>
           <w:szCs w:val="28"/>
         </w:rPr>
-        <w:t xml:space="preserve">Tate </w:t>
-      </w:r>
-      <w:proofErr w:type="spellStart"/>
-      <w:r>
-        <w:rPr>
-          <w:b/>
-          <w:smallCaps/>
-          <w:sz w:val="28"/>
-          <w:szCs w:val="28"/>
-        </w:rPr>
-        <w:t>Shorthill</w:t>
-      </w:r>
-      <w:proofErr w:type="spellEnd"/>
+        <w:t>Tate Shorthill</w:t>
+      </w:r>
     </w:p>
     <w:p>
       <w:pPr>
@@ -1180,8 +1169,6 @@
           </w:rPr>
           <w:t>4.3  Environment</w:t>
         </w:r>
-        <w:bookmarkStart w:id="0" w:name="_GoBack"/>
-        <w:bookmarkEnd w:id="0"/>
         <w:r>
           <w:rPr>
             <w:noProof/>
@@ -2589,7 +2576,7 @@
         </w:rPr>
         <w:br w:type="page"/>
       </w:r>
-      <w:bookmarkStart w:id="1" w:name="_Toc448785917"/>
+      <w:bookmarkStart w:id="0" w:name="_Toc448785917"/>
       <w:r>
         <w:rPr>
           <w:smallCaps/>
@@ -2599,7 +2586,7 @@
         <w:lastRenderedPageBreak/>
         <w:t>Executive Summary</w:t>
       </w:r>
-      <w:bookmarkEnd w:id="1"/>
+      <w:bookmarkEnd w:id="0"/>
     </w:p>
     <w:p/>
     <w:p>
@@ -2665,7 +2652,7 @@
           <w:szCs w:val="28"/>
         </w:rPr>
       </w:pPr>
-      <w:bookmarkStart w:id="2" w:name="_Toc448785918"/>
+      <w:bookmarkStart w:id="1" w:name="_Toc448785918"/>
       <w:r>
         <w:rPr>
           <w:smallCaps/>
@@ -2675,7 +2662,7 @@
         <w:lastRenderedPageBreak/>
         <w:t>Introduction</w:t>
       </w:r>
-      <w:bookmarkEnd w:id="2"/>
+      <w:bookmarkEnd w:id="1"/>
     </w:p>
     <w:p/>
     <w:p>
@@ -2686,8 +2673,8 @@
           <w:sz w:val="24"/>
         </w:rPr>
       </w:pPr>
-      <w:bookmarkStart w:id="3" w:name="_Toc261333351"/>
-      <w:bookmarkStart w:id="4" w:name="_Toc260941772"/>
+      <w:bookmarkStart w:id="2" w:name="_Toc261333351"/>
+      <w:bookmarkStart w:id="3" w:name="_Toc260941772"/>
       <w:r>
         <w:rPr>
           <w:sz w:val="24"/>
@@ -2841,7 +2828,7 @@
           <w:szCs w:val="28"/>
         </w:rPr>
       </w:pPr>
-      <w:bookmarkStart w:id="5" w:name="_Toc448785919"/>
+      <w:bookmarkStart w:id="4" w:name="_Toc448785919"/>
       <w:r>
         <w:rPr>
           <w:smallCaps/>
@@ -2851,7 +2838,7 @@
         <w:lastRenderedPageBreak/>
         <w:t>Requirements</w:t>
       </w:r>
-      <w:bookmarkEnd w:id="5"/>
+      <w:bookmarkEnd w:id="4"/>
     </w:p>
     <w:p>
       <w:pPr>
@@ -2870,26 +2857,21 @@
       <w:pPr>
         <w:pStyle w:val="Heading2"/>
       </w:pPr>
-      <w:bookmarkStart w:id="6" w:name="_Toc435687107"/>
-      <w:bookmarkStart w:id="7" w:name="_Toc433884953"/>
+      <w:bookmarkStart w:id="5" w:name="_Toc435687107"/>
+      <w:bookmarkStart w:id="6" w:name="_Toc433884953"/>
     </w:p>
     <w:p>
       <w:pPr>
         <w:pStyle w:val="Heading2"/>
         <w:spacing w:line="360" w:lineRule="auto"/>
       </w:pPr>
-      <w:bookmarkStart w:id="8" w:name="_Toc448785920"/>
-      <w:proofErr w:type="gramStart"/>
-      <w:r>
-        <w:t>3.1  Functional</w:t>
-      </w:r>
-      <w:proofErr w:type="gramEnd"/>
-      <w:r>
-        <w:t xml:space="preserve"> Requirements</w:t>
-      </w:r>
+      <w:bookmarkStart w:id="7" w:name="_Toc448785920"/>
+      <w:r>
+        <w:t>3.1  Functional Requirements</w:t>
+      </w:r>
+      <w:bookmarkEnd w:id="5"/>
       <w:bookmarkEnd w:id="6"/>
       <w:bookmarkEnd w:id="7"/>
-      <w:bookmarkEnd w:id="8"/>
     </w:p>
     <w:p>
       <w:pPr>
@@ -2900,28 +2882,20 @@
           <w:szCs w:val="24"/>
         </w:rPr>
       </w:pPr>
-      <w:bookmarkStart w:id="9" w:name="_Toc448781289"/>
-      <w:bookmarkStart w:id="10" w:name="_Toc448784809"/>
-      <w:bookmarkStart w:id="11" w:name="_Toc448785777"/>
-      <w:bookmarkStart w:id="12" w:name="_Toc448785921"/>
-      <w:proofErr w:type="gramStart"/>
-      <w:r>
-        <w:rPr>
-          <w:szCs w:val="24"/>
-        </w:rPr>
-        <w:t>3.1.1  PLED</w:t>
-      </w:r>
-      <w:proofErr w:type="gramEnd"/>
-      <w:r>
-        <w:rPr>
-          <w:szCs w:val="24"/>
-        </w:rPr>
-        <w:t xml:space="preserve"> shall use a laser to burn grayscale images onto wooden plaques.</w:t>
-      </w:r>
+      <w:bookmarkStart w:id="8" w:name="_Toc448781289"/>
+      <w:bookmarkStart w:id="9" w:name="_Toc448784809"/>
+      <w:bookmarkStart w:id="10" w:name="_Toc448785777"/>
+      <w:bookmarkStart w:id="11" w:name="_Toc448785921"/>
+      <w:r>
+        <w:rPr>
+          <w:szCs w:val="24"/>
+        </w:rPr>
+        <w:t>3.1.1  PLED shall use a laser to burn grayscale images onto wooden plaques.</w:t>
+      </w:r>
+      <w:bookmarkEnd w:id="8"/>
       <w:bookmarkEnd w:id="9"/>
       <w:bookmarkEnd w:id="10"/>
       <w:bookmarkEnd w:id="11"/>
-      <w:bookmarkEnd w:id="12"/>
     </w:p>
     <w:p>
       <w:pPr>
@@ -2932,28 +2906,20 @@
           <w:szCs w:val="24"/>
         </w:rPr>
       </w:pPr>
-      <w:bookmarkStart w:id="13" w:name="_Toc448781290"/>
-      <w:bookmarkStart w:id="14" w:name="_Toc448784810"/>
-      <w:bookmarkStart w:id="15" w:name="_Toc448785778"/>
-      <w:bookmarkStart w:id="16" w:name="_Toc448785922"/>
-      <w:proofErr w:type="gramStart"/>
-      <w:r>
-        <w:rPr>
-          <w:szCs w:val="24"/>
-        </w:rPr>
-        <w:t>3.1.2  PLED</w:t>
-      </w:r>
-      <w:proofErr w:type="gramEnd"/>
-      <w:r>
-        <w:rPr>
-          <w:szCs w:val="24"/>
-        </w:rPr>
-        <w:t xml:space="preserve"> shall operate like a CNC cutter to create facsimile images.</w:t>
-      </w:r>
+      <w:bookmarkStart w:id="12" w:name="_Toc448781290"/>
+      <w:bookmarkStart w:id="13" w:name="_Toc448784810"/>
+      <w:bookmarkStart w:id="14" w:name="_Toc448785778"/>
+      <w:bookmarkStart w:id="15" w:name="_Toc448785922"/>
+      <w:r>
+        <w:rPr>
+          <w:szCs w:val="24"/>
+        </w:rPr>
+        <w:t>3.1.2  PLED shall operate like a CNC cutter to create facsimile images.</w:t>
+      </w:r>
+      <w:bookmarkEnd w:id="12"/>
       <w:bookmarkEnd w:id="13"/>
       <w:bookmarkEnd w:id="14"/>
       <w:bookmarkEnd w:id="15"/>
-      <w:bookmarkEnd w:id="16"/>
     </w:p>
     <w:p>
       <w:pPr>
@@ -2964,28 +2930,20 @@
           <w:szCs w:val="24"/>
         </w:rPr>
       </w:pPr>
-      <w:bookmarkStart w:id="17" w:name="_Toc448781291"/>
-      <w:bookmarkStart w:id="18" w:name="_Toc448784811"/>
-      <w:bookmarkStart w:id="19" w:name="_Toc448785779"/>
-      <w:bookmarkStart w:id="20" w:name="_Toc448785923"/>
-      <w:proofErr w:type="gramStart"/>
-      <w:r>
-        <w:rPr>
-          <w:szCs w:val="24"/>
-        </w:rPr>
-        <w:t>3.1.3  PLED</w:t>
-      </w:r>
-      <w:proofErr w:type="gramEnd"/>
-      <w:r>
-        <w:rPr>
-          <w:szCs w:val="24"/>
-        </w:rPr>
-        <w:t xml:space="preserve"> laser shall turn off immediately upon system error.</w:t>
-      </w:r>
+      <w:bookmarkStart w:id="16" w:name="_Toc448781291"/>
+      <w:bookmarkStart w:id="17" w:name="_Toc448784811"/>
+      <w:bookmarkStart w:id="18" w:name="_Toc448785779"/>
+      <w:bookmarkStart w:id="19" w:name="_Toc448785923"/>
+      <w:r>
+        <w:rPr>
+          <w:szCs w:val="24"/>
+        </w:rPr>
+        <w:t>3.1.3  PLED laser shall turn off immediately upon system error.</w:t>
+      </w:r>
+      <w:bookmarkEnd w:id="16"/>
       <w:bookmarkEnd w:id="17"/>
       <w:bookmarkEnd w:id="18"/>
       <w:bookmarkEnd w:id="19"/>
-      <w:bookmarkEnd w:id="20"/>
     </w:p>
     <w:p>
       <w:pPr>
@@ -2996,42 +2954,20 @@
           <w:szCs w:val="24"/>
         </w:rPr>
       </w:pPr>
-      <w:bookmarkStart w:id="21" w:name="_Toc448781292"/>
-      <w:bookmarkStart w:id="22" w:name="_Toc448784812"/>
-      <w:bookmarkStart w:id="23" w:name="_Toc448785780"/>
-      <w:bookmarkStart w:id="24" w:name="_Toc448785924"/>
-      <w:proofErr w:type="gramStart"/>
-      <w:r>
-        <w:rPr>
-          <w:szCs w:val="24"/>
-        </w:rPr>
-        <w:t>3.1.4  PLED</w:t>
-      </w:r>
-      <w:proofErr w:type="gramEnd"/>
-      <w:r>
-        <w:rPr>
-          <w:szCs w:val="24"/>
-        </w:rPr>
-        <w:t xml:space="preserve"> shall not function after the </w:t>
-      </w:r>
-      <w:proofErr w:type="spellStart"/>
-      <w:r>
-        <w:rPr>
-          <w:szCs w:val="24"/>
-        </w:rPr>
-        <w:t>xy</w:t>
-      </w:r>
-      <w:proofErr w:type="spellEnd"/>
-      <w:r>
-        <w:rPr>
-          <w:szCs w:val="24"/>
-        </w:rPr>
-        <w:t xml:space="preserve"> axis alignment is disturbed.</w:t>
-      </w:r>
+      <w:bookmarkStart w:id="20" w:name="_Toc448781292"/>
+      <w:bookmarkStart w:id="21" w:name="_Toc448784812"/>
+      <w:bookmarkStart w:id="22" w:name="_Toc448785780"/>
+      <w:bookmarkStart w:id="23" w:name="_Toc448785924"/>
+      <w:r>
+        <w:rPr>
+          <w:szCs w:val="24"/>
+        </w:rPr>
+        <w:t>3.1.4  PLED shall not function after the xy axis alignment is disturbed.</w:t>
+      </w:r>
+      <w:bookmarkEnd w:id="20"/>
       <w:bookmarkEnd w:id="21"/>
       <w:bookmarkEnd w:id="22"/>
       <w:bookmarkEnd w:id="23"/>
-      <w:bookmarkEnd w:id="24"/>
     </w:p>
     <w:p>
       <w:pPr>
@@ -3042,28 +2978,20 @@
           <w:szCs w:val="24"/>
         </w:rPr>
       </w:pPr>
-      <w:bookmarkStart w:id="25" w:name="_Toc448781293"/>
-      <w:bookmarkStart w:id="26" w:name="_Toc448784813"/>
-      <w:bookmarkStart w:id="27" w:name="_Toc448785781"/>
-      <w:bookmarkStart w:id="28" w:name="_Toc448785925"/>
-      <w:proofErr w:type="gramStart"/>
-      <w:r>
-        <w:rPr>
-          <w:szCs w:val="24"/>
-        </w:rPr>
-        <w:t>3.1.5  PLED</w:t>
-      </w:r>
-      <w:proofErr w:type="gramEnd"/>
-      <w:r>
-        <w:rPr>
-          <w:szCs w:val="24"/>
-        </w:rPr>
-        <w:t xml:space="preserve"> shall use commercial laser driver to control laser diode.</w:t>
-      </w:r>
+      <w:bookmarkStart w:id="24" w:name="_Toc448781293"/>
+      <w:bookmarkStart w:id="25" w:name="_Toc448784813"/>
+      <w:bookmarkStart w:id="26" w:name="_Toc448785781"/>
+      <w:bookmarkStart w:id="27" w:name="_Toc448785925"/>
+      <w:r>
+        <w:rPr>
+          <w:szCs w:val="24"/>
+        </w:rPr>
+        <w:t>3.1.5  PLED shall use commercial laser driver to control laser diode.</w:t>
+      </w:r>
+      <w:bookmarkEnd w:id="24"/>
       <w:bookmarkEnd w:id="25"/>
       <w:bookmarkEnd w:id="26"/>
       <w:bookmarkEnd w:id="27"/>
-      <w:bookmarkEnd w:id="28"/>
     </w:p>
     <w:p>
       <w:pPr>
@@ -3074,28 +3002,20 @@
           <w:szCs w:val="24"/>
         </w:rPr>
       </w:pPr>
-      <w:bookmarkStart w:id="29" w:name="_Toc448781294"/>
-      <w:bookmarkStart w:id="30" w:name="_Toc448784814"/>
-      <w:bookmarkStart w:id="31" w:name="_Toc448785782"/>
-      <w:bookmarkStart w:id="32" w:name="_Toc448785926"/>
-      <w:proofErr w:type="gramStart"/>
-      <w:r>
-        <w:rPr>
-          <w:szCs w:val="24"/>
-        </w:rPr>
-        <w:t>3.1.6  PLED</w:t>
-      </w:r>
-      <w:proofErr w:type="gramEnd"/>
-      <w:r>
-        <w:rPr>
-          <w:szCs w:val="24"/>
-        </w:rPr>
-        <w:t xml:space="preserve"> shall utilize a PC, microcontroller, and laser module.</w:t>
-      </w:r>
+      <w:bookmarkStart w:id="28" w:name="_Toc448781294"/>
+      <w:bookmarkStart w:id="29" w:name="_Toc448784814"/>
+      <w:bookmarkStart w:id="30" w:name="_Toc448785782"/>
+      <w:bookmarkStart w:id="31" w:name="_Toc448785926"/>
+      <w:r>
+        <w:rPr>
+          <w:szCs w:val="24"/>
+        </w:rPr>
+        <w:t>3.1.6  PLED shall utilize a PC, microcontroller, and laser module.</w:t>
+      </w:r>
+      <w:bookmarkEnd w:id="28"/>
       <w:bookmarkEnd w:id="29"/>
       <w:bookmarkEnd w:id="30"/>
       <w:bookmarkEnd w:id="31"/>
-      <w:bookmarkEnd w:id="32"/>
     </w:p>
     <w:p>
       <w:pPr>
@@ -3106,28 +3026,20 @@
           <w:szCs w:val="24"/>
         </w:rPr>
       </w:pPr>
-      <w:bookmarkStart w:id="33" w:name="_Toc448781295"/>
-      <w:bookmarkStart w:id="34" w:name="_Toc448784815"/>
-      <w:bookmarkStart w:id="35" w:name="_Toc448785783"/>
-      <w:bookmarkStart w:id="36" w:name="_Toc448785927"/>
-      <w:proofErr w:type="gramStart"/>
-      <w:r>
-        <w:rPr>
-          <w:szCs w:val="24"/>
-        </w:rPr>
-        <w:t>3.1.7  PLED</w:t>
-      </w:r>
-      <w:proofErr w:type="gramEnd"/>
-      <w:r>
-        <w:rPr>
-          <w:szCs w:val="24"/>
-        </w:rPr>
-        <w:t xml:space="preserve"> shall utilize G-Code for positioning.</w:t>
-      </w:r>
+      <w:bookmarkStart w:id="32" w:name="_Toc448781295"/>
+      <w:bookmarkStart w:id="33" w:name="_Toc448784815"/>
+      <w:bookmarkStart w:id="34" w:name="_Toc448785783"/>
+      <w:bookmarkStart w:id="35" w:name="_Toc448785927"/>
+      <w:r>
+        <w:rPr>
+          <w:szCs w:val="24"/>
+        </w:rPr>
+        <w:t>3.1.7  PLED shall utilize G-Code for positioning.</w:t>
+      </w:r>
+      <w:bookmarkEnd w:id="32"/>
       <w:bookmarkEnd w:id="33"/>
       <w:bookmarkEnd w:id="34"/>
       <w:bookmarkEnd w:id="35"/>
-      <w:bookmarkEnd w:id="36"/>
     </w:p>
     <w:p>
       <w:pPr>
@@ -3138,48 +3050,35 @@
           <w:szCs w:val="24"/>
         </w:rPr>
       </w:pPr>
-      <w:bookmarkStart w:id="37" w:name="_Toc448781296"/>
-      <w:bookmarkStart w:id="38" w:name="_Toc448784816"/>
-      <w:bookmarkStart w:id="39" w:name="_Toc448785784"/>
-      <w:bookmarkStart w:id="40" w:name="_Toc448785928"/>
-      <w:proofErr w:type="gramStart"/>
-      <w:r>
-        <w:rPr>
-          <w:szCs w:val="24"/>
-        </w:rPr>
-        <w:t>3.1.8  PLED</w:t>
-      </w:r>
-      <w:proofErr w:type="gramEnd"/>
-      <w:r>
-        <w:rPr>
-          <w:szCs w:val="24"/>
-        </w:rPr>
-        <w:t xml:space="preserve"> shall use no more than 7 Watts to drive diode and shall utilize a single 120 VAC power input.</w:t>
-      </w:r>
-      <w:bookmarkStart w:id="41" w:name="_Toc435687108"/>
-      <w:bookmarkStart w:id="42" w:name="_Toc433884954"/>
+      <w:bookmarkStart w:id="36" w:name="_Toc448781296"/>
+      <w:bookmarkStart w:id="37" w:name="_Toc448784816"/>
+      <w:bookmarkStart w:id="38" w:name="_Toc448785784"/>
+      <w:bookmarkStart w:id="39" w:name="_Toc448785928"/>
+      <w:r>
+        <w:rPr>
+          <w:szCs w:val="24"/>
+        </w:rPr>
+        <w:t>3.1.8  PLED shall use no more than 7 Watts to drive diode and shall utilize a single 120 VAC power input.</w:t>
+      </w:r>
+      <w:bookmarkStart w:id="40" w:name="_Toc435687108"/>
+      <w:bookmarkStart w:id="41" w:name="_Toc433884954"/>
+      <w:bookmarkEnd w:id="36"/>
       <w:bookmarkEnd w:id="37"/>
       <w:bookmarkEnd w:id="38"/>
       <w:bookmarkEnd w:id="39"/>
-      <w:bookmarkEnd w:id="40"/>
     </w:p>
     <w:p>
       <w:pPr>
         <w:pStyle w:val="Heading2"/>
         <w:spacing w:line="360" w:lineRule="auto"/>
       </w:pPr>
-      <w:bookmarkStart w:id="43" w:name="_Toc448785929"/>
-      <w:proofErr w:type="gramStart"/>
-      <w:r>
-        <w:t>3.2  Non</w:t>
-      </w:r>
-      <w:proofErr w:type="gramEnd"/>
-      <w:r>
-        <w:t>-Functional Requirements</w:t>
-      </w:r>
+      <w:bookmarkStart w:id="42" w:name="_Toc448785929"/>
+      <w:r>
+        <w:t>3.2  Non-Functional Requirements</w:t>
+      </w:r>
+      <w:bookmarkEnd w:id="40"/>
       <w:bookmarkEnd w:id="41"/>
       <w:bookmarkEnd w:id="42"/>
-      <w:bookmarkEnd w:id="43"/>
     </w:p>
     <w:p>
       <w:pPr>
@@ -3190,28 +3089,20 @@
           <w:szCs w:val="24"/>
         </w:rPr>
       </w:pPr>
-      <w:bookmarkStart w:id="44" w:name="_Toc448781298"/>
-      <w:bookmarkStart w:id="45" w:name="_Toc448784818"/>
-      <w:bookmarkStart w:id="46" w:name="_Toc448785786"/>
-      <w:bookmarkStart w:id="47" w:name="_Toc448785930"/>
-      <w:proofErr w:type="gramStart"/>
-      <w:r>
-        <w:rPr>
-          <w:szCs w:val="24"/>
-        </w:rPr>
-        <w:t>3.2.1  PLED</w:t>
-      </w:r>
-      <w:proofErr w:type="gramEnd"/>
-      <w:r>
-        <w:rPr>
-          <w:szCs w:val="24"/>
-        </w:rPr>
-        <w:t xml:space="preserve"> shall create novelty plaques with wood burnt images up to 9”x12” in size.</w:t>
-      </w:r>
+      <w:bookmarkStart w:id="43" w:name="_Toc448781298"/>
+      <w:bookmarkStart w:id="44" w:name="_Toc448784818"/>
+      <w:bookmarkStart w:id="45" w:name="_Toc448785786"/>
+      <w:bookmarkStart w:id="46" w:name="_Toc448785930"/>
+      <w:r>
+        <w:rPr>
+          <w:szCs w:val="24"/>
+        </w:rPr>
+        <w:t>3.2.1  PLED shall create novelty plaques with wood burnt images up to 9”x12” in size.</w:t>
+      </w:r>
+      <w:bookmarkEnd w:id="43"/>
       <w:bookmarkEnd w:id="44"/>
       <w:bookmarkEnd w:id="45"/>
       <w:bookmarkEnd w:id="46"/>
-      <w:bookmarkEnd w:id="47"/>
     </w:p>
     <w:p>
       <w:pPr>
@@ -3222,28 +3113,20 @@
           <w:szCs w:val="24"/>
         </w:rPr>
       </w:pPr>
-      <w:bookmarkStart w:id="48" w:name="_Toc448781299"/>
-      <w:bookmarkStart w:id="49" w:name="_Toc448784819"/>
-      <w:bookmarkStart w:id="50" w:name="_Toc448785787"/>
-      <w:bookmarkStart w:id="51" w:name="_Toc448785931"/>
-      <w:proofErr w:type="gramStart"/>
-      <w:r>
-        <w:rPr>
-          <w:szCs w:val="24"/>
-        </w:rPr>
-        <w:t>3.2.2  PLED</w:t>
-      </w:r>
-      <w:proofErr w:type="gramEnd"/>
-      <w:r>
-        <w:rPr>
-          <w:szCs w:val="24"/>
-        </w:rPr>
-        <w:t xml:space="preserve"> shall not require user input beyond an image and power to the system.</w:t>
-      </w:r>
+      <w:bookmarkStart w:id="47" w:name="_Toc448781299"/>
+      <w:bookmarkStart w:id="48" w:name="_Toc448784819"/>
+      <w:bookmarkStart w:id="49" w:name="_Toc448785787"/>
+      <w:bookmarkStart w:id="50" w:name="_Toc448785931"/>
+      <w:r>
+        <w:rPr>
+          <w:szCs w:val="24"/>
+        </w:rPr>
+        <w:t>3.2.2  PLED shall not require user input beyond an image and power to the system.</w:t>
+      </w:r>
+      <w:bookmarkEnd w:id="47"/>
       <w:bookmarkEnd w:id="48"/>
       <w:bookmarkEnd w:id="49"/>
       <w:bookmarkEnd w:id="50"/>
-      <w:bookmarkEnd w:id="51"/>
     </w:p>
     <w:p>
       <w:pPr>
@@ -3254,28 +3137,20 @@
           <w:szCs w:val="24"/>
         </w:rPr>
       </w:pPr>
-      <w:bookmarkStart w:id="52" w:name="_Toc448781300"/>
-      <w:bookmarkStart w:id="53" w:name="_Toc448784820"/>
-      <w:bookmarkStart w:id="54" w:name="_Toc448785788"/>
-      <w:bookmarkStart w:id="55" w:name="_Toc448785932"/>
-      <w:proofErr w:type="gramStart"/>
-      <w:r>
-        <w:rPr>
-          <w:szCs w:val="24"/>
-        </w:rPr>
-        <w:t>3.2.3  PLED</w:t>
-      </w:r>
-      <w:proofErr w:type="gramEnd"/>
-      <w:r>
-        <w:rPr>
-          <w:szCs w:val="24"/>
-        </w:rPr>
-        <w:t xml:space="preserve"> shall operate independently after an image is provided and a plaque is clamped in place.</w:t>
-      </w:r>
+      <w:bookmarkStart w:id="51" w:name="_Toc448781300"/>
+      <w:bookmarkStart w:id="52" w:name="_Toc448784820"/>
+      <w:bookmarkStart w:id="53" w:name="_Toc448785788"/>
+      <w:bookmarkStart w:id="54" w:name="_Toc448785932"/>
+      <w:r>
+        <w:rPr>
+          <w:szCs w:val="24"/>
+        </w:rPr>
+        <w:t>3.2.3  PLED shall operate independently after an image is provided and a plaque is clamped in place.</w:t>
+      </w:r>
+      <w:bookmarkEnd w:id="51"/>
       <w:bookmarkEnd w:id="52"/>
       <w:bookmarkEnd w:id="53"/>
       <w:bookmarkEnd w:id="54"/>
-      <w:bookmarkEnd w:id="55"/>
     </w:p>
     <w:p>
       <w:pPr>
@@ -3286,28 +3161,20 @@
           <w:szCs w:val="24"/>
         </w:rPr>
       </w:pPr>
-      <w:bookmarkStart w:id="56" w:name="_Toc448781301"/>
-      <w:bookmarkStart w:id="57" w:name="_Toc448784821"/>
-      <w:bookmarkStart w:id="58" w:name="_Toc448785789"/>
-      <w:bookmarkStart w:id="59" w:name="_Toc448785933"/>
-      <w:proofErr w:type="gramStart"/>
-      <w:r>
-        <w:rPr>
-          <w:szCs w:val="24"/>
-        </w:rPr>
-        <w:t>3.2.4  PLED</w:t>
-      </w:r>
-      <w:proofErr w:type="gramEnd"/>
-      <w:r>
-        <w:rPr>
-          <w:szCs w:val="24"/>
-        </w:rPr>
-        <w:t xml:space="preserve"> shall meet laser industry/government standard laser safety specifications.</w:t>
-      </w:r>
+      <w:bookmarkStart w:id="55" w:name="_Toc448781301"/>
+      <w:bookmarkStart w:id="56" w:name="_Toc448784821"/>
+      <w:bookmarkStart w:id="57" w:name="_Toc448785789"/>
+      <w:bookmarkStart w:id="58" w:name="_Toc448785933"/>
+      <w:r>
+        <w:rPr>
+          <w:szCs w:val="24"/>
+        </w:rPr>
+        <w:t>3.2.4  PLED shall meet laser industry/government standard laser safety specifications.</w:t>
+      </w:r>
+      <w:bookmarkEnd w:id="55"/>
       <w:bookmarkEnd w:id="56"/>
       <w:bookmarkEnd w:id="57"/>
       <w:bookmarkEnd w:id="58"/>
-      <w:bookmarkEnd w:id="59"/>
     </w:p>
     <w:p>
       <w:pPr>
@@ -3318,28 +3185,20 @@
           <w:szCs w:val="24"/>
         </w:rPr>
       </w:pPr>
-      <w:bookmarkStart w:id="60" w:name="_Toc448781302"/>
-      <w:bookmarkStart w:id="61" w:name="_Toc448784822"/>
-      <w:bookmarkStart w:id="62" w:name="_Toc448785790"/>
-      <w:bookmarkStart w:id="63" w:name="_Toc448785934"/>
-      <w:proofErr w:type="gramStart"/>
-      <w:r>
-        <w:rPr>
-          <w:szCs w:val="24"/>
-        </w:rPr>
-        <w:t>3.2.5  PLED</w:t>
-      </w:r>
-      <w:proofErr w:type="gramEnd"/>
-      <w:r>
-        <w:rPr>
-          <w:szCs w:val="24"/>
-        </w:rPr>
-        <w:t xml:space="preserve"> shall be less than 3 cubic feet in size.</w:t>
-      </w:r>
+      <w:bookmarkStart w:id="59" w:name="_Toc448781302"/>
+      <w:bookmarkStart w:id="60" w:name="_Toc448784822"/>
+      <w:bookmarkStart w:id="61" w:name="_Toc448785790"/>
+      <w:bookmarkStart w:id="62" w:name="_Toc448785934"/>
+      <w:r>
+        <w:rPr>
+          <w:szCs w:val="24"/>
+        </w:rPr>
+        <w:t>3.2.5  PLED shall be less than 3 cubic feet in size.</w:t>
+      </w:r>
+      <w:bookmarkEnd w:id="59"/>
       <w:bookmarkEnd w:id="60"/>
       <w:bookmarkEnd w:id="61"/>
       <w:bookmarkEnd w:id="62"/>
-      <w:bookmarkEnd w:id="63"/>
     </w:p>
     <w:p>
       <w:pPr>
@@ -3350,28 +3209,20 @@
           <w:szCs w:val="24"/>
         </w:rPr>
       </w:pPr>
-      <w:bookmarkStart w:id="64" w:name="_Toc448781303"/>
-      <w:bookmarkStart w:id="65" w:name="_Toc448784823"/>
-      <w:bookmarkStart w:id="66" w:name="_Toc448785791"/>
-      <w:bookmarkStart w:id="67" w:name="_Toc448785935"/>
-      <w:proofErr w:type="gramStart"/>
-      <w:r>
-        <w:rPr>
-          <w:szCs w:val="24"/>
-        </w:rPr>
-        <w:t>3.2.6  PLED</w:t>
-      </w:r>
-      <w:proofErr w:type="gramEnd"/>
-      <w:r>
-        <w:rPr>
-          <w:szCs w:val="24"/>
-        </w:rPr>
-        <w:t xml:space="preserve"> shall weigh less than 30 pounds.</w:t>
-      </w:r>
+      <w:bookmarkStart w:id="63" w:name="_Toc448781303"/>
+      <w:bookmarkStart w:id="64" w:name="_Toc448784823"/>
+      <w:bookmarkStart w:id="65" w:name="_Toc448785791"/>
+      <w:bookmarkStart w:id="66" w:name="_Toc448785935"/>
+      <w:r>
+        <w:rPr>
+          <w:szCs w:val="24"/>
+        </w:rPr>
+        <w:t>3.2.6  PLED shall weigh less than 30 pounds.</w:t>
+      </w:r>
+      <w:bookmarkEnd w:id="63"/>
       <w:bookmarkEnd w:id="64"/>
       <w:bookmarkEnd w:id="65"/>
       <w:bookmarkEnd w:id="66"/>
-      <w:bookmarkEnd w:id="67"/>
     </w:p>
     <w:p>
       <w:pPr>
@@ -3382,28 +3233,20 @@
           <w:szCs w:val="24"/>
         </w:rPr>
       </w:pPr>
-      <w:bookmarkStart w:id="68" w:name="_Toc448781304"/>
-      <w:bookmarkStart w:id="69" w:name="_Toc448784824"/>
-      <w:bookmarkStart w:id="70" w:name="_Toc448785792"/>
-      <w:bookmarkStart w:id="71" w:name="_Toc448785936"/>
-      <w:proofErr w:type="gramStart"/>
-      <w:r>
-        <w:rPr>
-          <w:szCs w:val="24"/>
-        </w:rPr>
-        <w:t>3.2.7  PLED</w:t>
-      </w:r>
-      <w:proofErr w:type="gramEnd"/>
-      <w:r>
-        <w:rPr>
-          <w:szCs w:val="24"/>
-        </w:rPr>
-        <w:t xml:space="preserve"> shall be capable of surviving gentle motion, but no drop tests are required.</w:t>
-      </w:r>
+      <w:bookmarkStart w:id="67" w:name="_Toc448781304"/>
+      <w:bookmarkStart w:id="68" w:name="_Toc448784824"/>
+      <w:bookmarkStart w:id="69" w:name="_Toc448785792"/>
+      <w:bookmarkStart w:id="70" w:name="_Toc448785936"/>
+      <w:r>
+        <w:rPr>
+          <w:szCs w:val="24"/>
+        </w:rPr>
+        <w:t>3.2.7  PLED shall be capable of surviving gentle motion, but no drop tests are required.</w:t>
+      </w:r>
+      <w:bookmarkEnd w:id="67"/>
       <w:bookmarkEnd w:id="68"/>
       <w:bookmarkEnd w:id="69"/>
       <w:bookmarkEnd w:id="70"/>
-      <w:bookmarkEnd w:id="71"/>
     </w:p>
     <w:p>
       <w:pPr>
@@ -3414,28 +3257,20 @@
           <w:szCs w:val="24"/>
         </w:rPr>
       </w:pPr>
-      <w:bookmarkStart w:id="72" w:name="_Toc448781305"/>
-      <w:bookmarkStart w:id="73" w:name="_Toc448784825"/>
-      <w:bookmarkStart w:id="74" w:name="_Toc448785793"/>
-      <w:bookmarkStart w:id="75" w:name="_Toc448785937"/>
-      <w:proofErr w:type="gramStart"/>
-      <w:r>
-        <w:rPr>
-          <w:szCs w:val="24"/>
-        </w:rPr>
-        <w:t>3.2.8  PLED</w:t>
-      </w:r>
-      <w:proofErr w:type="gramEnd"/>
-      <w:r>
-        <w:rPr>
-          <w:szCs w:val="24"/>
-        </w:rPr>
-        <w:t xml:space="preserve"> structure shall be made of aluminum.</w:t>
-      </w:r>
+      <w:bookmarkStart w:id="71" w:name="_Toc448781305"/>
+      <w:bookmarkStart w:id="72" w:name="_Toc448784825"/>
+      <w:bookmarkStart w:id="73" w:name="_Toc448785793"/>
+      <w:bookmarkStart w:id="74" w:name="_Toc448785937"/>
+      <w:r>
+        <w:rPr>
+          <w:szCs w:val="24"/>
+        </w:rPr>
+        <w:t>3.2.8  PLED structure shall be made of aluminum.</w:t>
+      </w:r>
+      <w:bookmarkEnd w:id="71"/>
       <w:bookmarkEnd w:id="72"/>
       <w:bookmarkEnd w:id="73"/>
       <w:bookmarkEnd w:id="74"/>
-      <w:bookmarkEnd w:id="75"/>
     </w:p>
     <w:p>
       <w:pPr>
@@ -3446,28 +3281,20 @@
           <w:szCs w:val="24"/>
         </w:rPr>
       </w:pPr>
-      <w:bookmarkStart w:id="76" w:name="_Toc448781306"/>
-      <w:bookmarkStart w:id="77" w:name="_Toc448784826"/>
-      <w:bookmarkStart w:id="78" w:name="_Toc448785794"/>
-      <w:bookmarkStart w:id="79" w:name="_Toc448785938"/>
-      <w:proofErr w:type="gramStart"/>
-      <w:r>
-        <w:rPr>
-          <w:szCs w:val="24"/>
-        </w:rPr>
-        <w:t>3.2.9  PLED</w:t>
-      </w:r>
-      <w:proofErr w:type="gramEnd"/>
-      <w:r>
-        <w:rPr>
-          <w:szCs w:val="24"/>
-        </w:rPr>
-        <w:t xml:space="preserve"> shall be capable of operating in a temperature range of 40° - 110° F.</w:t>
-      </w:r>
+      <w:bookmarkStart w:id="75" w:name="_Toc448781306"/>
+      <w:bookmarkStart w:id="76" w:name="_Toc448784826"/>
+      <w:bookmarkStart w:id="77" w:name="_Toc448785794"/>
+      <w:bookmarkStart w:id="78" w:name="_Toc448785938"/>
+      <w:r>
+        <w:rPr>
+          <w:szCs w:val="24"/>
+        </w:rPr>
+        <w:t>3.2.9  PLED shall be capable of operating in a temperature range of 40° - 110° F.</w:t>
+      </w:r>
+      <w:bookmarkEnd w:id="75"/>
       <w:bookmarkEnd w:id="76"/>
       <w:bookmarkEnd w:id="77"/>
       <w:bookmarkEnd w:id="78"/>
-      <w:bookmarkEnd w:id="79"/>
     </w:p>
     <w:p>
       <w:pPr>
@@ -3478,28 +3305,20 @@
           <w:szCs w:val="24"/>
         </w:rPr>
       </w:pPr>
-      <w:bookmarkStart w:id="80" w:name="_Toc448781307"/>
-      <w:bookmarkStart w:id="81" w:name="_Toc448784827"/>
-      <w:bookmarkStart w:id="82" w:name="_Toc448785795"/>
-      <w:bookmarkStart w:id="83" w:name="_Toc448785939"/>
-      <w:proofErr w:type="gramStart"/>
-      <w:r>
-        <w:rPr>
-          <w:szCs w:val="24"/>
-        </w:rPr>
-        <w:t>3.2.10  PLED</w:t>
-      </w:r>
-      <w:proofErr w:type="gramEnd"/>
-      <w:r>
-        <w:rPr>
-          <w:szCs w:val="24"/>
-        </w:rPr>
-        <w:t xml:space="preserve"> shall operate in regions with less than 90% humidity.</w:t>
-      </w:r>
+      <w:bookmarkStart w:id="79" w:name="_Toc448781307"/>
+      <w:bookmarkStart w:id="80" w:name="_Toc448784827"/>
+      <w:bookmarkStart w:id="81" w:name="_Toc448785795"/>
+      <w:bookmarkStart w:id="82" w:name="_Toc448785939"/>
+      <w:r>
+        <w:rPr>
+          <w:szCs w:val="24"/>
+        </w:rPr>
+        <w:t>3.2.10  PLED shall operate in regions with less than 90% humidity.</w:t>
+      </w:r>
+      <w:bookmarkEnd w:id="79"/>
       <w:bookmarkEnd w:id="80"/>
       <w:bookmarkEnd w:id="81"/>
       <w:bookmarkEnd w:id="82"/>
-      <w:bookmarkEnd w:id="83"/>
     </w:p>
     <w:p>
       <w:pPr>
@@ -3510,28 +3329,20 @@
           <w:szCs w:val="24"/>
         </w:rPr>
       </w:pPr>
-      <w:bookmarkStart w:id="84" w:name="_Toc448781308"/>
-      <w:bookmarkStart w:id="85" w:name="_Toc448784828"/>
-      <w:bookmarkStart w:id="86" w:name="_Toc448785796"/>
-      <w:bookmarkStart w:id="87" w:name="_Toc448785940"/>
-      <w:proofErr w:type="gramStart"/>
-      <w:r>
-        <w:rPr>
-          <w:szCs w:val="24"/>
-        </w:rPr>
-        <w:t>3.2.11  PLED</w:t>
-      </w:r>
-      <w:proofErr w:type="gramEnd"/>
-      <w:r>
-        <w:rPr>
-          <w:szCs w:val="24"/>
-        </w:rPr>
-        <w:t xml:space="preserve"> shall use a noise-free power source.</w:t>
-      </w:r>
+      <w:bookmarkStart w:id="83" w:name="_Toc448781308"/>
+      <w:bookmarkStart w:id="84" w:name="_Toc448784828"/>
+      <w:bookmarkStart w:id="85" w:name="_Toc448785796"/>
+      <w:bookmarkStart w:id="86" w:name="_Toc448785940"/>
+      <w:r>
+        <w:rPr>
+          <w:szCs w:val="24"/>
+        </w:rPr>
+        <w:t>3.2.11  PLED shall use a noise-free power source.</w:t>
+      </w:r>
+      <w:bookmarkEnd w:id="83"/>
       <w:bookmarkEnd w:id="84"/>
       <w:bookmarkEnd w:id="85"/>
       <w:bookmarkEnd w:id="86"/>
-      <w:bookmarkEnd w:id="87"/>
     </w:p>
     <w:p>
       <w:pPr>
@@ -3542,28 +3353,20 @@
           <w:szCs w:val="24"/>
         </w:rPr>
       </w:pPr>
-      <w:bookmarkStart w:id="88" w:name="_Toc448781309"/>
-      <w:bookmarkStart w:id="89" w:name="_Toc448784829"/>
-      <w:bookmarkStart w:id="90" w:name="_Toc448785797"/>
-      <w:bookmarkStart w:id="91" w:name="_Toc448785941"/>
-      <w:proofErr w:type="gramStart"/>
-      <w:r>
-        <w:rPr>
-          <w:szCs w:val="24"/>
-        </w:rPr>
-        <w:t>3.2.12  PLED</w:t>
-      </w:r>
-      <w:proofErr w:type="gramEnd"/>
-      <w:r>
-        <w:rPr>
-          <w:szCs w:val="24"/>
-        </w:rPr>
-        <w:t xml:space="preserve"> shall cost commercially no more than $1000 (PC not included).</w:t>
-      </w:r>
+      <w:bookmarkStart w:id="87" w:name="_Toc448781309"/>
+      <w:bookmarkStart w:id="88" w:name="_Toc448784829"/>
+      <w:bookmarkStart w:id="89" w:name="_Toc448785797"/>
+      <w:bookmarkStart w:id="90" w:name="_Toc448785941"/>
+      <w:r>
+        <w:rPr>
+          <w:szCs w:val="24"/>
+        </w:rPr>
+        <w:t>3.2.12  PLED shall cost commercially no more than $1000 (PC not included).</w:t>
+      </w:r>
+      <w:bookmarkEnd w:id="87"/>
       <w:bookmarkEnd w:id="88"/>
       <w:bookmarkEnd w:id="89"/>
       <w:bookmarkEnd w:id="90"/>
-      <w:bookmarkEnd w:id="91"/>
     </w:p>
     <w:p>
       <w:pPr>
@@ -3598,7 +3401,7 @@
           <w:szCs w:val="28"/>
         </w:rPr>
       </w:pPr>
-      <w:bookmarkStart w:id="92" w:name="_Toc448785942"/>
+      <w:bookmarkStart w:id="91" w:name="_Toc448785942"/>
       <w:r>
         <w:rPr>
           <w:smallCaps/>
@@ -3608,7 +3411,7 @@
         <w:lastRenderedPageBreak/>
         <w:t>Specifications</w:t>
       </w:r>
-      <w:bookmarkEnd w:id="92"/>
+      <w:bookmarkEnd w:id="91"/>
     </w:p>
     <w:p/>
     <w:p>
@@ -3624,7 +3427,7 @@
         </w:rPr>
         <w:t>Detailed specifications for the Plaque Laser Engraver Device (PLED) are laid out in this section.</w:t>
       </w:r>
-      <w:bookmarkStart w:id="93" w:name="_Toc435687114"/>
+      <w:bookmarkStart w:id="92" w:name="_Toc435687114"/>
     </w:p>
     <w:p>
       <w:pPr>
@@ -3636,17 +3439,12 @@
         <w:pStyle w:val="Heading2"/>
         <w:spacing w:line="360" w:lineRule="auto"/>
       </w:pPr>
-      <w:bookmarkStart w:id="94" w:name="_Toc448785943"/>
-      <w:proofErr w:type="gramStart"/>
-      <w:r>
-        <w:t>4.1  Performance</w:t>
-      </w:r>
-      <w:proofErr w:type="gramEnd"/>
-      <w:r>
-        <w:t xml:space="preserve"> Characteristics</w:t>
-      </w:r>
+      <w:bookmarkStart w:id="93" w:name="_Toc448785943"/>
+      <w:r>
+        <w:t>4.1  Performance Characteristics</w:t>
+      </w:r>
+      <w:bookmarkEnd w:id="92"/>
       <w:bookmarkEnd w:id="93"/>
-      <w:bookmarkEnd w:id="94"/>
     </w:p>
     <w:p>
       <w:pPr>
@@ -3657,28 +3455,20 @@
           <w:szCs w:val="24"/>
         </w:rPr>
       </w:pPr>
-      <w:bookmarkStart w:id="95" w:name="_Toc448781312"/>
-      <w:bookmarkStart w:id="96" w:name="_Toc448784832"/>
-      <w:bookmarkStart w:id="97" w:name="_Toc448785800"/>
-      <w:bookmarkStart w:id="98" w:name="_Toc448785944"/>
-      <w:proofErr w:type="gramStart"/>
-      <w:r>
-        <w:rPr>
-          <w:szCs w:val="24"/>
-        </w:rPr>
-        <w:t>4.1.1  PLED</w:t>
-      </w:r>
-      <w:proofErr w:type="gramEnd"/>
-      <w:r>
-        <w:rPr>
-          <w:szCs w:val="24"/>
-        </w:rPr>
-        <w:t xml:space="preserve"> shall use a 445 nm laser at 2 watts power to keep engraving time under 45 minutes.</w:t>
-      </w:r>
+      <w:bookmarkStart w:id="94" w:name="_Toc448781312"/>
+      <w:bookmarkStart w:id="95" w:name="_Toc448784832"/>
+      <w:bookmarkStart w:id="96" w:name="_Toc448785800"/>
+      <w:bookmarkStart w:id="97" w:name="_Toc448785944"/>
+      <w:r>
+        <w:rPr>
+          <w:szCs w:val="24"/>
+        </w:rPr>
+        <w:t>4.1.1  PLED shall use a 445 nm laser at 2 watts power to keep engraving time under 45 minutes.</w:t>
+      </w:r>
+      <w:bookmarkEnd w:id="94"/>
       <w:bookmarkEnd w:id="95"/>
       <w:bookmarkEnd w:id="96"/>
       <w:bookmarkEnd w:id="97"/>
-      <w:bookmarkEnd w:id="98"/>
     </w:p>
     <w:p>
       <w:pPr>
@@ -3689,20 +3479,20 @@
           <w:szCs w:val="24"/>
         </w:rPr>
       </w:pPr>
-      <w:bookmarkStart w:id="99" w:name="_Toc448781313"/>
-      <w:bookmarkStart w:id="100" w:name="_Toc448784833"/>
-      <w:bookmarkStart w:id="101" w:name="_Toc448785801"/>
-      <w:bookmarkStart w:id="102" w:name="_Toc448785945"/>
+      <w:bookmarkStart w:id="98" w:name="_Toc448781313"/>
+      <w:bookmarkStart w:id="99" w:name="_Toc448784833"/>
+      <w:bookmarkStart w:id="100" w:name="_Toc448785801"/>
+      <w:bookmarkStart w:id="101" w:name="_Toc448785945"/>
       <w:r>
         <w:rPr>
           <w:szCs w:val="24"/>
         </w:rPr>
         <w:t>4.1.2   PLED shall burn images with a minimum resolution of 3 bits, 8 shades of grayscale.</w:t>
       </w:r>
+      <w:bookmarkEnd w:id="98"/>
       <w:bookmarkEnd w:id="99"/>
       <w:bookmarkEnd w:id="100"/>
       <w:bookmarkEnd w:id="101"/>
-      <w:bookmarkEnd w:id="102"/>
       <w:r>
         <w:rPr>
           <w:szCs w:val="24"/>
@@ -3719,28 +3509,20 @@
           <w:szCs w:val="24"/>
         </w:rPr>
       </w:pPr>
-      <w:bookmarkStart w:id="103" w:name="_Toc448781314"/>
-      <w:bookmarkStart w:id="104" w:name="_Toc448784834"/>
-      <w:bookmarkStart w:id="105" w:name="_Toc448785802"/>
-      <w:bookmarkStart w:id="106" w:name="_Toc448785946"/>
-      <w:proofErr w:type="gramStart"/>
-      <w:r>
-        <w:rPr>
-          <w:szCs w:val="24"/>
-        </w:rPr>
-        <w:t>4.1.3  PLED</w:t>
-      </w:r>
-      <w:proofErr w:type="gramEnd"/>
-      <w:r>
-        <w:rPr>
-          <w:szCs w:val="24"/>
-        </w:rPr>
-        <w:t xml:space="preserve"> motion on a two dimensional axis shall be accurate to a minimum of 0.5 mm.</w:t>
-      </w:r>
+      <w:bookmarkStart w:id="102" w:name="_Toc448781314"/>
+      <w:bookmarkStart w:id="103" w:name="_Toc448784834"/>
+      <w:bookmarkStart w:id="104" w:name="_Toc448785802"/>
+      <w:bookmarkStart w:id="105" w:name="_Toc448785946"/>
+      <w:r>
+        <w:rPr>
+          <w:szCs w:val="24"/>
+        </w:rPr>
+        <w:t>4.1.3  PLED motion on a two dimensional axis shall be accurate to a minimum of 0.5 mm.</w:t>
+      </w:r>
+      <w:bookmarkEnd w:id="102"/>
       <w:bookmarkEnd w:id="103"/>
       <w:bookmarkEnd w:id="104"/>
       <w:bookmarkEnd w:id="105"/>
-      <w:bookmarkEnd w:id="106"/>
     </w:p>
     <w:p>
       <w:pPr>
@@ -3751,28 +3533,20 @@
           <w:szCs w:val="24"/>
         </w:rPr>
       </w:pPr>
-      <w:bookmarkStart w:id="107" w:name="_Toc448781315"/>
-      <w:bookmarkStart w:id="108" w:name="_Toc448784835"/>
-      <w:bookmarkStart w:id="109" w:name="_Toc448785803"/>
-      <w:bookmarkStart w:id="110" w:name="_Toc448785947"/>
-      <w:proofErr w:type="gramStart"/>
-      <w:r>
-        <w:rPr>
-          <w:szCs w:val="24"/>
-        </w:rPr>
-        <w:t>4.1.4  PLED</w:t>
-      </w:r>
-      <w:proofErr w:type="gramEnd"/>
-      <w:r>
-        <w:rPr>
-          <w:szCs w:val="24"/>
-        </w:rPr>
-        <w:t xml:space="preserve"> laser shall turn off immediately upon system error.</w:t>
-      </w:r>
+      <w:bookmarkStart w:id="106" w:name="_Toc448781315"/>
+      <w:bookmarkStart w:id="107" w:name="_Toc448784835"/>
+      <w:bookmarkStart w:id="108" w:name="_Toc448785803"/>
+      <w:bookmarkStart w:id="109" w:name="_Toc448785947"/>
+      <w:r>
+        <w:rPr>
+          <w:szCs w:val="24"/>
+        </w:rPr>
+        <w:t>4.1.4  PLED laser shall turn off immediately upon system error.</w:t>
+      </w:r>
+      <w:bookmarkEnd w:id="106"/>
       <w:bookmarkEnd w:id="107"/>
       <w:bookmarkEnd w:id="108"/>
       <w:bookmarkEnd w:id="109"/>
-      <w:bookmarkEnd w:id="110"/>
     </w:p>
     <w:p>
       <w:pPr>
@@ -3783,28 +3557,20 @@
           <w:szCs w:val="24"/>
         </w:rPr>
       </w:pPr>
-      <w:bookmarkStart w:id="111" w:name="_Toc448781316"/>
-      <w:bookmarkStart w:id="112" w:name="_Toc448784836"/>
-      <w:bookmarkStart w:id="113" w:name="_Toc448785804"/>
-      <w:bookmarkStart w:id="114" w:name="_Toc448785948"/>
-      <w:proofErr w:type="gramStart"/>
-      <w:r>
-        <w:rPr>
-          <w:szCs w:val="24"/>
-        </w:rPr>
-        <w:t>4.1.5  PLED</w:t>
-      </w:r>
-      <w:proofErr w:type="gramEnd"/>
-      <w:r>
-        <w:rPr>
-          <w:szCs w:val="24"/>
-        </w:rPr>
-        <w:t xml:space="preserve"> shall utilize a microcontroller for processing and control.</w:t>
-      </w:r>
+      <w:bookmarkStart w:id="110" w:name="_Toc448781316"/>
+      <w:bookmarkStart w:id="111" w:name="_Toc448784836"/>
+      <w:bookmarkStart w:id="112" w:name="_Toc448785804"/>
+      <w:bookmarkStart w:id="113" w:name="_Toc448785948"/>
+      <w:r>
+        <w:rPr>
+          <w:szCs w:val="24"/>
+        </w:rPr>
+        <w:t>4.1.5  PLED shall utilize a microcontroller for processing and control.</w:t>
+      </w:r>
+      <w:bookmarkEnd w:id="110"/>
       <w:bookmarkEnd w:id="111"/>
       <w:bookmarkEnd w:id="112"/>
       <w:bookmarkEnd w:id="113"/>
-      <w:bookmarkEnd w:id="114"/>
     </w:p>
     <w:p>
       <w:pPr>
@@ -3814,28 +3580,20 @@
           <w:szCs w:val="24"/>
         </w:rPr>
       </w:pPr>
-      <w:bookmarkStart w:id="115" w:name="_Toc448781317"/>
-      <w:bookmarkStart w:id="116" w:name="_Toc448784837"/>
-      <w:bookmarkStart w:id="117" w:name="_Toc448785805"/>
-      <w:bookmarkStart w:id="118" w:name="_Toc448785949"/>
-      <w:proofErr w:type="gramStart"/>
-      <w:r>
-        <w:rPr>
-          <w:szCs w:val="24"/>
-        </w:rPr>
-        <w:t>4.1.6  PLED</w:t>
-      </w:r>
-      <w:proofErr w:type="gramEnd"/>
-      <w:r>
-        <w:rPr>
-          <w:szCs w:val="24"/>
-        </w:rPr>
-        <w:t xml:space="preserve"> shall utilize G-Code for position tracking and movement of the laser module.</w:t>
-      </w:r>
+      <w:bookmarkStart w:id="114" w:name="_Toc448781317"/>
+      <w:bookmarkStart w:id="115" w:name="_Toc448784837"/>
+      <w:bookmarkStart w:id="116" w:name="_Toc448785805"/>
+      <w:bookmarkStart w:id="117" w:name="_Toc448785949"/>
+      <w:r>
+        <w:rPr>
+          <w:szCs w:val="24"/>
+        </w:rPr>
+        <w:t>4.1.6  PLED shall utilize G-Code for position tracking and movement of the laser module.</w:t>
+      </w:r>
+      <w:bookmarkEnd w:id="114"/>
       <w:bookmarkEnd w:id="115"/>
       <w:bookmarkEnd w:id="116"/>
       <w:bookmarkEnd w:id="117"/>
-      <w:bookmarkEnd w:id="118"/>
     </w:p>
     <w:p>
       <w:pPr>
@@ -3845,28 +3603,20 @@
           <w:szCs w:val="24"/>
         </w:rPr>
       </w:pPr>
-      <w:bookmarkStart w:id="119" w:name="_Toc448781318"/>
-      <w:bookmarkStart w:id="120" w:name="_Toc448784838"/>
-      <w:bookmarkStart w:id="121" w:name="_Toc448785806"/>
-      <w:bookmarkStart w:id="122" w:name="_Toc448785950"/>
-      <w:proofErr w:type="gramStart"/>
-      <w:r>
-        <w:rPr>
-          <w:szCs w:val="24"/>
-        </w:rPr>
-        <w:t>4.1.7  PLED</w:t>
-      </w:r>
-      <w:proofErr w:type="gramEnd"/>
-      <w:r>
-        <w:rPr>
-          <w:szCs w:val="24"/>
-        </w:rPr>
-        <w:t xml:space="preserve"> shall have a minimum resolution of 85 dpi (dots per inch).</w:t>
-      </w:r>
+      <w:bookmarkStart w:id="118" w:name="_Toc448781318"/>
+      <w:bookmarkStart w:id="119" w:name="_Toc448784838"/>
+      <w:bookmarkStart w:id="120" w:name="_Toc448785806"/>
+      <w:bookmarkStart w:id="121" w:name="_Toc448785950"/>
+      <w:r>
+        <w:rPr>
+          <w:szCs w:val="24"/>
+        </w:rPr>
+        <w:t>4.1.7  PLED shall have a minimum resolution of 85 dpi (dots per inch).</w:t>
+      </w:r>
+      <w:bookmarkEnd w:id="118"/>
       <w:bookmarkEnd w:id="119"/>
       <w:bookmarkEnd w:id="120"/>
       <w:bookmarkEnd w:id="121"/>
-      <w:bookmarkEnd w:id="122"/>
     </w:p>
     <w:p>
       <w:pPr>
@@ -3876,28 +3626,20 @@
           <w:szCs w:val="24"/>
         </w:rPr>
       </w:pPr>
-      <w:bookmarkStart w:id="123" w:name="_Toc448781319"/>
-      <w:bookmarkStart w:id="124" w:name="_Toc448784839"/>
-      <w:bookmarkStart w:id="125" w:name="_Toc448785807"/>
-      <w:bookmarkStart w:id="126" w:name="_Toc448785951"/>
-      <w:proofErr w:type="gramStart"/>
-      <w:r>
-        <w:rPr>
-          <w:szCs w:val="24"/>
-        </w:rPr>
-        <w:t>4.1.8  PLED</w:t>
-      </w:r>
-      <w:proofErr w:type="gramEnd"/>
-      <w:r>
-        <w:rPr>
-          <w:szCs w:val="24"/>
-        </w:rPr>
-        <w:t xml:space="preserve"> shall have a maximum image size of 1600 x 1600 pixels.</w:t>
-      </w:r>
+      <w:bookmarkStart w:id="122" w:name="_Toc448781319"/>
+      <w:bookmarkStart w:id="123" w:name="_Toc448784839"/>
+      <w:bookmarkStart w:id="124" w:name="_Toc448785807"/>
+      <w:bookmarkStart w:id="125" w:name="_Toc448785951"/>
+      <w:r>
+        <w:rPr>
+          <w:szCs w:val="24"/>
+        </w:rPr>
+        <w:t>4.1.8  PLED shall have a maximum image size of 1600 x 1600 pixels.</w:t>
+      </w:r>
+      <w:bookmarkEnd w:id="122"/>
       <w:bookmarkEnd w:id="123"/>
       <w:bookmarkEnd w:id="124"/>
       <w:bookmarkEnd w:id="125"/>
-      <w:bookmarkEnd w:id="126"/>
     </w:p>
     <w:p>
       <w:pPr>
@@ -3907,28 +3649,20 @@
           <w:szCs w:val="24"/>
         </w:rPr>
       </w:pPr>
-      <w:bookmarkStart w:id="127" w:name="_Toc448781320"/>
-      <w:bookmarkStart w:id="128" w:name="_Toc448784840"/>
-      <w:bookmarkStart w:id="129" w:name="_Toc448785808"/>
-      <w:bookmarkStart w:id="130" w:name="_Toc448785952"/>
-      <w:proofErr w:type="gramStart"/>
-      <w:r>
-        <w:rPr>
-          <w:szCs w:val="24"/>
-        </w:rPr>
-        <w:t>4.1.9  PLED</w:t>
-      </w:r>
-      <w:proofErr w:type="gramEnd"/>
-      <w:r>
-        <w:rPr>
-          <w:szCs w:val="24"/>
-        </w:rPr>
-        <w:t xml:space="preserve"> shall utilize 5 V logic.</w:t>
-      </w:r>
+      <w:bookmarkStart w:id="126" w:name="_Toc448781320"/>
+      <w:bookmarkStart w:id="127" w:name="_Toc448784840"/>
+      <w:bookmarkStart w:id="128" w:name="_Toc448785808"/>
+      <w:bookmarkStart w:id="129" w:name="_Toc448785952"/>
+      <w:r>
+        <w:rPr>
+          <w:szCs w:val="24"/>
+        </w:rPr>
+        <w:t>4.1.9  PLED shall utilize 5 V logic.</w:t>
+      </w:r>
+      <w:bookmarkEnd w:id="126"/>
       <w:bookmarkEnd w:id="127"/>
       <w:bookmarkEnd w:id="128"/>
       <w:bookmarkEnd w:id="129"/>
-      <w:bookmarkEnd w:id="130"/>
     </w:p>
     <w:p>
       <w:pPr>
@@ -3938,28 +3672,20 @@
           <w:szCs w:val="24"/>
         </w:rPr>
       </w:pPr>
-      <w:bookmarkStart w:id="131" w:name="_Toc448781321"/>
-      <w:bookmarkStart w:id="132" w:name="_Toc448784841"/>
-      <w:bookmarkStart w:id="133" w:name="_Toc448785809"/>
-      <w:bookmarkStart w:id="134" w:name="_Toc448785953"/>
-      <w:proofErr w:type="gramStart"/>
-      <w:r>
-        <w:rPr>
-          <w:szCs w:val="24"/>
-        </w:rPr>
-        <w:t>4.1.10  PLED</w:t>
-      </w:r>
-      <w:proofErr w:type="gramEnd"/>
-      <w:r>
-        <w:rPr>
-          <w:szCs w:val="24"/>
-        </w:rPr>
-        <w:t xml:space="preserve"> shall utilize 5 VDC for the microcontroller.</w:t>
-      </w:r>
+      <w:bookmarkStart w:id="130" w:name="_Toc448781321"/>
+      <w:bookmarkStart w:id="131" w:name="_Toc448784841"/>
+      <w:bookmarkStart w:id="132" w:name="_Toc448785809"/>
+      <w:bookmarkStart w:id="133" w:name="_Toc448785953"/>
+      <w:r>
+        <w:rPr>
+          <w:szCs w:val="24"/>
+        </w:rPr>
+        <w:t>4.1.10  PLED shall utilize 5 VDC for the microcontroller.</w:t>
+      </w:r>
+      <w:bookmarkEnd w:id="130"/>
       <w:bookmarkEnd w:id="131"/>
       <w:bookmarkEnd w:id="132"/>
       <w:bookmarkEnd w:id="133"/>
-      <w:bookmarkEnd w:id="134"/>
     </w:p>
     <w:p>
       <w:pPr>
@@ -3969,28 +3695,20 @@
           <w:szCs w:val="24"/>
         </w:rPr>
       </w:pPr>
-      <w:bookmarkStart w:id="135" w:name="_Toc448781322"/>
-      <w:bookmarkStart w:id="136" w:name="_Toc448784842"/>
-      <w:bookmarkStart w:id="137" w:name="_Toc448785810"/>
-      <w:bookmarkStart w:id="138" w:name="_Toc448785954"/>
-      <w:proofErr w:type="gramStart"/>
-      <w:r>
-        <w:rPr>
-          <w:szCs w:val="24"/>
-        </w:rPr>
-        <w:t>4.1.11  PLED</w:t>
-      </w:r>
-      <w:proofErr w:type="gramEnd"/>
-      <w:r>
-        <w:rPr>
-          <w:szCs w:val="24"/>
-        </w:rPr>
-        <w:t xml:space="preserve"> shall utilize 18 VDC, 3.5 A max for the motor driver</w:t>
-      </w:r>
+      <w:bookmarkStart w:id="134" w:name="_Toc448781322"/>
+      <w:bookmarkStart w:id="135" w:name="_Toc448784842"/>
+      <w:bookmarkStart w:id="136" w:name="_Toc448785810"/>
+      <w:bookmarkStart w:id="137" w:name="_Toc448785954"/>
+      <w:r>
+        <w:rPr>
+          <w:szCs w:val="24"/>
+        </w:rPr>
+        <w:t>4.1.11  PLED shall utilize 18 VDC, 3.5 A max for the motor driver</w:t>
+      </w:r>
+      <w:bookmarkEnd w:id="134"/>
       <w:bookmarkEnd w:id="135"/>
       <w:bookmarkEnd w:id="136"/>
       <w:bookmarkEnd w:id="137"/>
-      <w:bookmarkEnd w:id="138"/>
       <w:r>
         <w:rPr>
           <w:szCs w:val="24"/>
@@ -4006,46 +3724,33 @@
           <w:szCs w:val="24"/>
         </w:rPr>
       </w:pPr>
-      <w:bookmarkStart w:id="139" w:name="_Toc448781323"/>
-      <w:bookmarkStart w:id="140" w:name="_Toc448784843"/>
-      <w:bookmarkStart w:id="141" w:name="_Toc448785811"/>
-      <w:bookmarkStart w:id="142" w:name="_Toc448785955"/>
-      <w:proofErr w:type="gramStart"/>
-      <w:r>
-        <w:rPr>
-          <w:szCs w:val="24"/>
-        </w:rPr>
-        <w:t>4.1.12  PLED</w:t>
-      </w:r>
-      <w:proofErr w:type="gramEnd"/>
-      <w:r>
-        <w:rPr>
-          <w:szCs w:val="24"/>
-        </w:rPr>
-        <w:t xml:space="preserve"> shall utilize 5 VDC, 1.7 A max for the laser driver.</w:t>
-      </w:r>
+      <w:bookmarkStart w:id="138" w:name="_Toc448781323"/>
+      <w:bookmarkStart w:id="139" w:name="_Toc448784843"/>
+      <w:bookmarkStart w:id="140" w:name="_Toc448785811"/>
+      <w:bookmarkStart w:id="141" w:name="_Toc448785955"/>
+      <w:r>
+        <w:rPr>
+          <w:szCs w:val="24"/>
+        </w:rPr>
+        <w:t>4.1.12  PLED shall utilize 5 VDC, 1.7 A max for the laser driver.</w:t>
+      </w:r>
+      <w:bookmarkEnd w:id="138"/>
       <w:bookmarkEnd w:id="139"/>
       <w:bookmarkEnd w:id="140"/>
       <w:bookmarkEnd w:id="141"/>
-      <w:bookmarkEnd w:id="142"/>
     </w:p>
     <w:p>
       <w:pPr>
         <w:pStyle w:val="Heading2"/>
         <w:spacing w:line="360" w:lineRule="auto"/>
       </w:pPr>
-      <w:bookmarkStart w:id="143" w:name="_Toc435687115"/>
-      <w:bookmarkStart w:id="144" w:name="_Toc448785956"/>
-      <w:proofErr w:type="gramStart"/>
-      <w:r>
-        <w:t>4.2  Physical</w:t>
-      </w:r>
-      <w:proofErr w:type="gramEnd"/>
-      <w:r>
-        <w:t xml:space="preserve"> characteristics</w:t>
-      </w:r>
+      <w:bookmarkStart w:id="142" w:name="_Toc435687115"/>
+      <w:bookmarkStart w:id="143" w:name="_Toc448785956"/>
+      <w:r>
+        <w:t>4.2  Physical characteristics</w:t>
+      </w:r>
+      <w:bookmarkEnd w:id="142"/>
       <w:bookmarkEnd w:id="143"/>
-      <w:bookmarkEnd w:id="144"/>
     </w:p>
     <w:p>
       <w:pPr>
@@ -4056,28 +3761,20 @@
           <w:szCs w:val="24"/>
         </w:rPr>
       </w:pPr>
-      <w:bookmarkStart w:id="145" w:name="_Toc448781325"/>
-      <w:bookmarkStart w:id="146" w:name="_Toc448784845"/>
-      <w:bookmarkStart w:id="147" w:name="_Toc448785813"/>
-      <w:bookmarkStart w:id="148" w:name="_Toc448785957"/>
-      <w:proofErr w:type="gramStart"/>
-      <w:r>
-        <w:rPr>
-          <w:szCs w:val="24"/>
-        </w:rPr>
-        <w:t>4.2.1  PLED</w:t>
-      </w:r>
-      <w:proofErr w:type="gramEnd"/>
-      <w:r>
-        <w:rPr>
-          <w:szCs w:val="24"/>
-        </w:rPr>
-        <w:t xml:space="preserve"> shall be less than 3 cubic feet in size.</w:t>
-      </w:r>
+      <w:bookmarkStart w:id="144" w:name="_Toc448781325"/>
+      <w:bookmarkStart w:id="145" w:name="_Toc448784845"/>
+      <w:bookmarkStart w:id="146" w:name="_Toc448785813"/>
+      <w:bookmarkStart w:id="147" w:name="_Toc448785957"/>
+      <w:r>
+        <w:rPr>
+          <w:szCs w:val="24"/>
+        </w:rPr>
+        <w:t>4.2.1  PLED shall be less than 3 cubic feet in size.</w:t>
+      </w:r>
+      <w:bookmarkEnd w:id="144"/>
       <w:bookmarkEnd w:id="145"/>
       <w:bookmarkEnd w:id="146"/>
       <w:bookmarkEnd w:id="147"/>
-      <w:bookmarkEnd w:id="148"/>
     </w:p>
     <w:p>
       <w:pPr>
@@ -4088,28 +3785,20 @@
           <w:szCs w:val="24"/>
         </w:rPr>
       </w:pPr>
-      <w:bookmarkStart w:id="149" w:name="_Toc448781326"/>
-      <w:bookmarkStart w:id="150" w:name="_Toc448784846"/>
-      <w:bookmarkStart w:id="151" w:name="_Toc448785814"/>
-      <w:bookmarkStart w:id="152" w:name="_Toc448785958"/>
-      <w:proofErr w:type="gramStart"/>
-      <w:r>
-        <w:rPr>
-          <w:szCs w:val="24"/>
-        </w:rPr>
-        <w:t>4.2.2  PLED</w:t>
-      </w:r>
-      <w:proofErr w:type="gramEnd"/>
-      <w:r>
-        <w:rPr>
-          <w:szCs w:val="24"/>
-        </w:rPr>
-        <w:t xml:space="preserve"> shall weigh less than 30 pounds.</w:t>
-      </w:r>
+      <w:bookmarkStart w:id="148" w:name="_Toc448781326"/>
+      <w:bookmarkStart w:id="149" w:name="_Toc448784846"/>
+      <w:bookmarkStart w:id="150" w:name="_Toc448785814"/>
+      <w:bookmarkStart w:id="151" w:name="_Toc448785958"/>
+      <w:r>
+        <w:rPr>
+          <w:szCs w:val="24"/>
+        </w:rPr>
+        <w:t>4.2.2  PLED shall weigh less than 30 pounds.</w:t>
+      </w:r>
+      <w:bookmarkEnd w:id="148"/>
       <w:bookmarkEnd w:id="149"/>
       <w:bookmarkEnd w:id="150"/>
       <w:bookmarkEnd w:id="151"/>
-      <w:bookmarkEnd w:id="152"/>
     </w:p>
     <w:p>
       <w:pPr>
@@ -4120,28 +3809,20 @@
           <w:szCs w:val="24"/>
         </w:rPr>
       </w:pPr>
-      <w:bookmarkStart w:id="153" w:name="_Toc448781327"/>
-      <w:bookmarkStart w:id="154" w:name="_Toc448784847"/>
-      <w:bookmarkStart w:id="155" w:name="_Toc448785815"/>
-      <w:bookmarkStart w:id="156" w:name="_Toc448785959"/>
-      <w:proofErr w:type="gramStart"/>
-      <w:r>
-        <w:rPr>
-          <w:szCs w:val="24"/>
-        </w:rPr>
-        <w:t>4.2.3  PLED</w:t>
-      </w:r>
-      <w:proofErr w:type="gramEnd"/>
-      <w:r>
-        <w:rPr>
-          <w:szCs w:val="24"/>
-        </w:rPr>
-        <w:t xml:space="preserve"> structure shall be made of aluminum.</w:t>
-      </w:r>
+      <w:bookmarkStart w:id="152" w:name="_Toc448781327"/>
+      <w:bookmarkStart w:id="153" w:name="_Toc448784847"/>
+      <w:bookmarkStart w:id="154" w:name="_Toc448785815"/>
+      <w:bookmarkStart w:id="155" w:name="_Toc448785959"/>
+      <w:r>
+        <w:rPr>
+          <w:szCs w:val="24"/>
+        </w:rPr>
+        <w:t>4.2.3  PLED structure shall be made of aluminum.</w:t>
+      </w:r>
+      <w:bookmarkEnd w:id="152"/>
       <w:bookmarkEnd w:id="153"/>
       <w:bookmarkEnd w:id="154"/>
       <w:bookmarkEnd w:id="155"/>
-      <w:bookmarkEnd w:id="156"/>
     </w:p>
     <w:p>
       <w:pPr>
@@ -4152,42 +3833,20 @@
           <w:szCs w:val="24"/>
         </w:rPr>
       </w:pPr>
-      <w:bookmarkStart w:id="157" w:name="_Toc448781328"/>
-      <w:bookmarkStart w:id="158" w:name="_Toc448784848"/>
-      <w:bookmarkStart w:id="159" w:name="_Toc448785816"/>
-      <w:bookmarkStart w:id="160" w:name="_Toc448785960"/>
-      <w:proofErr w:type="gramStart"/>
-      <w:r>
-        <w:rPr>
-          <w:szCs w:val="24"/>
-        </w:rPr>
-        <w:t>4.2.4  PLED</w:t>
-      </w:r>
-      <w:proofErr w:type="gramEnd"/>
-      <w:r>
-        <w:rPr>
-          <w:szCs w:val="24"/>
-        </w:rPr>
-        <w:t xml:space="preserve"> shall not function after the </w:t>
-      </w:r>
-      <w:proofErr w:type="spellStart"/>
-      <w:r>
-        <w:rPr>
-          <w:szCs w:val="24"/>
-        </w:rPr>
-        <w:t>xy</w:t>
-      </w:r>
-      <w:proofErr w:type="spellEnd"/>
-      <w:r>
-        <w:rPr>
-          <w:szCs w:val="24"/>
-        </w:rPr>
-        <w:t xml:space="preserve"> axis alignment is disturbed.</w:t>
-      </w:r>
+      <w:bookmarkStart w:id="156" w:name="_Toc448781328"/>
+      <w:bookmarkStart w:id="157" w:name="_Toc448784848"/>
+      <w:bookmarkStart w:id="158" w:name="_Toc448785816"/>
+      <w:bookmarkStart w:id="159" w:name="_Toc448785960"/>
+      <w:r>
+        <w:rPr>
+          <w:szCs w:val="24"/>
+        </w:rPr>
+        <w:t>4.2.4  PLED shall not function after the xy axis alignment is disturbed.</w:t>
+      </w:r>
+      <w:bookmarkEnd w:id="156"/>
       <w:bookmarkEnd w:id="157"/>
       <w:bookmarkEnd w:id="158"/>
       <w:bookmarkEnd w:id="159"/>
-      <w:bookmarkEnd w:id="160"/>
     </w:p>
     <w:p>
       <w:pPr>
@@ -4198,28 +3857,20 @@
           <w:szCs w:val="24"/>
         </w:rPr>
       </w:pPr>
-      <w:bookmarkStart w:id="161" w:name="_Toc448781329"/>
-      <w:bookmarkStart w:id="162" w:name="_Toc448784849"/>
-      <w:bookmarkStart w:id="163" w:name="_Toc448785817"/>
-      <w:bookmarkStart w:id="164" w:name="_Toc448785961"/>
-      <w:proofErr w:type="gramStart"/>
-      <w:r>
-        <w:rPr>
-          <w:szCs w:val="24"/>
-        </w:rPr>
-        <w:t>4.2.5  PLED</w:t>
-      </w:r>
-      <w:proofErr w:type="gramEnd"/>
-      <w:r>
-        <w:rPr>
-          <w:szCs w:val="24"/>
-        </w:rPr>
-        <w:t xml:space="preserve"> shall use no more than 7.65 Watts to drive diode and 120 VAC power input.</w:t>
-      </w:r>
+      <w:bookmarkStart w:id="160" w:name="_Toc448781329"/>
+      <w:bookmarkStart w:id="161" w:name="_Toc448784849"/>
+      <w:bookmarkStart w:id="162" w:name="_Toc448785817"/>
+      <w:bookmarkStart w:id="163" w:name="_Toc448785961"/>
+      <w:r>
+        <w:rPr>
+          <w:szCs w:val="24"/>
+        </w:rPr>
+        <w:t>4.2.5  PLED shall use no more than 7.65 Watts to drive diode and 120 VAC power input.</w:t>
+      </w:r>
+      <w:bookmarkEnd w:id="160"/>
       <w:bookmarkEnd w:id="161"/>
       <w:bookmarkEnd w:id="162"/>
       <w:bookmarkEnd w:id="163"/>
-      <w:bookmarkEnd w:id="164"/>
     </w:p>
     <w:p>
       <w:pPr>
@@ -4230,50 +3881,40 @@
           <w:szCs w:val="24"/>
         </w:rPr>
       </w:pPr>
-      <w:bookmarkStart w:id="165" w:name="_Toc448781330"/>
-      <w:bookmarkStart w:id="166" w:name="_Toc448784850"/>
-      <w:bookmarkStart w:id="167" w:name="_Toc448785818"/>
-      <w:bookmarkStart w:id="168" w:name="_Toc448785962"/>
-      <w:proofErr w:type="gramStart"/>
-      <w:r>
-        <w:rPr>
-          <w:szCs w:val="24"/>
-        </w:rPr>
-        <w:t>4.2.6  PLED</w:t>
-      </w:r>
-      <w:proofErr w:type="gramEnd"/>
-      <w:r>
-        <w:rPr>
-          <w:szCs w:val="24"/>
-        </w:rPr>
-        <w:t xml:space="preserve"> shall meet laser industry/government standard laser safety specifications.</w:t>
-      </w:r>
+      <w:bookmarkStart w:id="164" w:name="_Toc448781330"/>
+      <w:bookmarkStart w:id="165" w:name="_Toc448784850"/>
+      <w:bookmarkStart w:id="166" w:name="_Toc448785818"/>
+      <w:bookmarkStart w:id="167" w:name="_Toc448785962"/>
+      <w:r>
+        <w:rPr>
+          <w:szCs w:val="24"/>
+        </w:rPr>
+        <w:t>4.2.6  PLED shall meet laser industry/government standard laser safety specifications.</w:t>
+      </w:r>
+      <w:bookmarkEnd w:id="164"/>
       <w:bookmarkEnd w:id="165"/>
       <w:bookmarkEnd w:id="166"/>
       <w:bookmarkEnd w:id="167"/>
-      <w:bookmarkEnd w:id="168"/>
     </w:p>
     <w:p>
       <w:pPr>
         <w:pStyle w:val="Heading2"/>
       </w:pPr>
-      <w:bookmarkStart w:id="169" w:name="_Toc435687116"/>
-      <w:bookmarkStart w:id="170" w:name="_Toc433884959"/>
+      <w:bookmarkStart w:id="168" w:name="_Toc435687116"/>
+      <w:bookmarkStart w:id="169" w:name="_Toc433884959"/>
     </w:p>
     <w:p>
       <w:pPr>
         <w:pStyle w:val="Heading2"/>
         <w:spacing w:line="360" w:lineRule="auto"/>
       </w:pPr>
-      <w:bookmarkStart w:id="171" w:name="_Toc448785963"/>
-      <w:proofErr w:type="gramStart"/>
+      <w:bookmarkStart w:id="170" w:name="_Toc448785963"/>
       <w:r>
         <w:t>4.3  Environment</w:t>
       </w:r>
+      <w:bookmarkEnd w:id="168"/>
       <w:bookmarkEnd w:id="169"/>
       <w:bookmarkEnd w:id="170"/>
-      <w:bookmarkEnd w:id="171"/>
-      <w:proofErr w:type="gramEnd"/>
     </w:p>
     <w:p>
       <w:pPr>
@@ -4283,26 +3924,18 @@
           <w:szCs w:val="24"/>
         </w:rPr>
       </w:pPr>
-      <w:bookmarkStart w:id="172" w:name="_Toc435687117"/>
-      <w:bookmarkStart w:id="173" w:name="_Toc448781332"/>
-      <w:bookmarkStart w:id="174" w:name="_Toc448785964"/>
-      <w:proofErr w:type="gramStart"/>
-      <w:r>
-        <w:rPr>
-          <w:szCs w:val="24"/>
-        </w:rPr>
-        <w:t>4.3.1  Natural</w:t>
-      </w:r>
-      <w:proofErr w:type="gramEnd"/>
-      <w:r>
-        <w:rPr>
-          <w:szCs w:val="24"/>
-        </w:rPr>
-        <w:t xml:space="preserve"> Environments</w:t>
-      </w:r>
+      <w:bookmarkStart w:id="171" w:name="_Toc435687117"/>
+      <w:bookmarkStart w:id="172" w:name="_Toc448781332"/>
+      <w:bookmarkStart w:id="173" w:name="_Toc448785964"/>
+      <w:r>
+        <w:rPr>
+          <w:szCs w:val="24"/>
+        </w:rPr>
+        <w:t>4.3.1  Natural Environments</w:t>
+      </w:r>
+      <w:bookmarkEnd w:id="171"/>
       <w:bookmarkEnd w:id="172"/>
       <w:bookmarkEnd w:id="173"/>
-      <w:bookmarkEnd w:id="174"/>
     </w:p>
     <w:p>
       <w:pPr>
@@ -4312,38 +3945,30 @@
           <w:rFonts w:ascii="Times New Roman" w:hAnsi="Times New Roman" w:cs="Times New Roman"/>
         </w:rPr>
       </w:pPr>
-      <w:bookmarkStart w:id="175" w:name="_Toc448784853"/>
-      <w:bookmarkStart w:id="176" w:name="_Toc448785821"/>
-      <w:bookmarkStart w:id="177" w:name="_Toc448785965"/>
-      <w:proofErr w:type="gramStart"/>
+      <w:bookmarkStart w:id="174" w:name="_Toc448784853"/>
+      <w:bookmarkStart w:id="175" w:name="_Toc448785821"/>
+      <w:bookmarkStart w:id="176" w:name="_Toc448785965"/>
       <w:r>
         <w:rPr>
           <w:rFonts w:ascii="Times New Roman" w:hAnsi="Times New Roman" w:cs="Times New Roman"/>
         </w:rPr>
-        <w:t>4.3.1.1  PLED</w:t>
-      </w:r>
-      <w:proofErr w:type="gramEnd"/>
+        <w:t>4.3.1.1  PLED shall be capable of operatin</w:t>
+      </w:r>
       <w:r>
         <w:rPr>
           <w:rFonts w:ascii="Times New Roman" w:hAnsi="Times New Roman" w:cs="Times New Roman"/>
         </w:rPr>
-        <w:t xml:space="preserve"> shall be capable of operatin</w:t>
+        <w:t>g in a temperature range of 40°</w:t>
       </w:r>
       <w:r>
         <w:rPr>
           <w:rFonts w:ascii="Times New Roman" w:hAnsi="Times New Roman" w:cs="Times New Roman"/>
         </w:rPr>
-        <w:t>g in a temperature range of 40°</w:t>
-      </w:r>
-      <w:r>
-        <w:rPr>
-          <w:rFonts w:ascii="Times New Roman" w:hAnsi="Times New Roman" w:cs="Times New Roman"/>
-        </w:rPr>
         <w:t>-110° F.</w:t>
       </w:r>
+      <w:bookmarkEnd w:id="174"/>
       <w:bookmarkEnd w:id="175"/>
       <w:bookmarkEnd w:id="176"/>
-      <w:bookmarkEnd w:id="177"/>
     </w:p>
     <w:p>
       <w:pPr>
@@ -4354,27 +3979,19 @@
           <w:i/>
         </w:rPr>
       </w:pPr>
-      <w:bookmarkStart w:id="178" w:name="_Toc448784854"/>
-      <w:bookmarkStart w:id="179" w:name="_Toc448785822"/>
-      <w:bookmarkStart w:id="180" w:name="_Toc448785966"/>
-      <w:proofErr w:type="gramStart"/>
+      <w:bookmarkStart w:id="177" w:name="_Toc448784854"/>
+      <w:bookmarkStart w:id="178" w:name="_Toc448785822"/>
+      <w:bookmarkStart w:id="179" w:name="_Toc448785966"/>
       <w:r>
         <w:rPr>
           <w:rFonts w:ascii="Times New Roman" w:hAnsi="Times New Roman" w:cs="Times New Roman"/>
         </w:rPr>
         <w:lastRenderedPageBreak/>
-        <w:t>4.3.1.2  PLED</w:t>
-      </w:r>
-      <w:proofErr w:type="gramEnd"/>
-      <w:r>
-        <w:rPr>
-          <w:rFonts w:ascii="Times New Roman" w:hAnsi="Times New Roman" w:cs="Times New Roman"/>
-        </w:rPr>
-        <w:t xml:space="preserve"> shall operate in regions with less than 90% humidity.</w:t>
-      </w:r>
+        <w:t>4.3.1.2  PLED shall operate in regions with less than 90% humidity.</w:t>
+      </w:r>
+      <w:bookmarkEnd w:id="177"/>
       <w:bookmarkEnd w:id="178"/>
       <w:bookmarkEnd w:id="179"/>
-      <w:bookmarkEnd w:id="180"/>
     </w:p>
     <w:p>
       <w:pPr>
@@ -4384,26 +4001,18 @@
           <w:szCs w:val="24"/>
         </w:rPr>
       </w:pPr>
-      <w:bookmarkStart w:id="181" w:name="_Toc435687118"/>
-      <w:bookmarkStart w:id="182" w:name="_Toc448781335"/>
-      <w:bookmarkStart w:id="183" w:name="_Toc448785967"/>
-      <w:proofErr w:type="gramStart"/>
-      <w:r>
-        <w:rPr>
-          <w:szCs w:val="24"/>
-        </w:rPr>
-        <w:t>4.3.2  Induced</w:t>
-      </w:r>
-      <w:proofErr w:type="gramEnd"/>
-      <w:r>
-        <w:rPr>
-          <w:szCs w:val="24"/>
-        </w:rPr>
-        <w:t xml:space="preserve"> Environments</w:t>
-      </w:r>
+      <w:bookmarkStart w:id="180" w:name="_Toc435687118"/>
+      <w:bookmarkStart w:id="181" w:name="_Toc448781335"/>
+      <w:bookmarkStart w:id="182" w:name="_Toc448785967"/>
+      <w:r>
+        <w:rPr>
+          <w:szCs w:val="24"/>
+        </w:rPr>
+        <w:t>4.3.2  Induced Environments</w:t>
+      </w:r>
+      <w:bookmarkEnd w:id="180"/>
       <w:bookmarkEnd w:id="181"/>
       <w:bookmarkEnd w:id="182"/>
-      <w:bookmarkEnd w:id="183"/>
     </w:p>
     <w:p>
       <w:pPr>
@@ -4414,26 +4023,18 @@
           <w:i/>
         </w:rPr>
       </w:pPr>
-      <w:bookmarkStart w:id="184" w:name="_Toc448784856"/>
-      <w:bookmarkStart w:id="185" w:name="_Toc448785824"/>
-      <w:bookmarkStart w:id="186" w:name="_Toc448785968"/>
-      <w:proofErr w:type="gramStart"/>
+      <w:bookmarkStart w:id="183" w:name="_Toc448784856"/>
+      <w:bookmarkStart w:id="184" w:name="_Toc448785824"/>
+      <w:bookmarkStart w:id="185" w:name="_Toc448785968"/>
       <w:r>
         <w:rPr>
           <w:rFonts w:ascii="Times New Roman" w:hAnsi="Times New Roman" w:cs="Times New Roman"/>
         </w:rPr>
-        <w:t>4.3.2.1  PLED</w:t>
-      </w:r>
-      <w:proofErr w:type="gramEnd"/>
-      <w:r>
-        <w:rPr>
-          <w:rFonts w:ascii="Times New Roman" w:hAnsi="Times New Roman" w:cs="Times New Roman"/>
-        </w:rPr>
-        <w:t xml:space="preserve"> shall be capable of surviving 3 G’s, but no drop tests are required.</w:t>
-      </w:r>
+        <w:t>4.3.2.1  PLED shall be capable of surviving 3 G’s, but no drop tests are required.</w:t>
+      </w:r>
+      <w:bookmarkEnd w:id="183"/>
       <w:bookmarkEnd w:id="184"/>
       <w:bookmarkEnd w:id="185"/>
-      <w:bookmarkEnd w:id="186"/>
     </w:p>
     <w:p>
       <w:pPr>
@@ -4444,34 +4045,26 @@
           <w:i/>
         </w:rPr>
       </w:pPr>
-      <w:bookmarkStart w:id="187" w:name="_Toc448784857"/>
-      <w:bookmarkStart w:id="188" w:name="_Toc448785825"/>
-      <w:bookmarkStart w:id="189" w:name="_Toc448785969"/>
-      <w:proofErr w:type="gramStart"/>
+      <w:bookmarkStart w:id="186" w:name="_Toc448784857"/>
+      <w:bookmarkStart w:id="187" w:name="_Toc448785825"/>
+      <w:bookmarkStart w:id="188" w:name="_Toc448785969"/>
       <w:r>
         <w:rPr>
           <w:rFonts w:ascii="Times New Roman" w:hAnsi="Times New Roman" w:cs="Times New Roman"/>
         </w:rPr>
-        <w:t>4.3.2.2  PLED</w:t>
-      </w:r>
-      <w:proofErr w:type="gramEnd"/>
-      <w:r>
-        <w:rPr>
-          <w:rFonts w:ascii="Times New Roman" w:hAnsi="Times New Roman" w:cs="Times New Roman"/>
-        </w:rPr>
-        <w:t xml:space="preserve"> shall use a power source with no more than 2% total harmonic distortion.</w:t>
-      </w:r>
+        <w:t>4.3.2.2  PLED shall use a power source with no more than 2% total harmonic distortion.</w:t>
+      </w:r>
+      <w:bookmarkEnd w:id="186"/>
       <w:bookmarkEnd w:id="187"/>
       <w:bookmarkEnd w:id="188"/>
-      <w:bookmarkEnd w:id="189"/>
     </w:p>
     <w:p>
       <w:pPr>
         <w:pStyle w:val="Heading2"/>
         <w:spacing w:line="360" w:lineRule="auto"/>
       </w:pPr>
-      <w:bookmarkStart w:id="190" w:name="_Toc435687119"/>
-      <w:bookmarkStart w:id="191" w:name="_Toc433884960"/>
+      <w:bookmarkStart w:id="189" w:name="_Toc435687119"/>
+      <w:bookmarkStart w:id="190" w:name="_Toc433884960"/>
     </w:p>
     <w:p>
       <w:pPr>
@@ -4481,15 +4074,13 @@
           <w:i/>
         </w:rPr>
       </w:pPr>
-      <w:bookmarkStart w:id="192" w:name="_Toc448785970"/>
-      <w:proofErr w:type="gramStart"/>
+      <w:bookmarkStart w:id="191" w:name="_Toc448785970"/>
       <w:r>
         <w:t>4.4  Cleanliness</w:t>
       </w:r>
+      <w:bookmarkEnd w:id="189"/>
       <w:bookmarkEnd w:id="190"/>
       <w:bookmarkEnd w:id="191"/>
-      <w:bookmarkEnd w:id="192"/>
-      <w:proofErr w:type="gramEnd"/>
     </w:p>
     <w:p>
       <w:pPr>
@@ -4499,24 +4090,16 @@
           <w:szCs w:val="24"/>
         </w:rPr>
       </w:pPr>
-      <w:bookmarkStart w:id="193" w:name="_Toc435687120"/>
-      <w:bookmarkStart w:id="194" w:name="_Toc448785971"/>
-      <w:proofErr w:type="gramStart"/>
-      <w:r>
-        <w:rPr>
-          <w:szCs w:val="24"/>
-        </w:rPr>
-        <w:t>4.4.1  Electromagnetic</w:t>
-      </w:r>
-      <w:proofErr w:type="gramEnd"/>
-      <w:r>
-        <w:rPr>
-          <w:szCs w:val="24"/>
-        </w:rPr>
-        <w:t xml:space="preserve"> interference (EMI)</w:t>
-      </w:r>
+      <w:bookmarkStart w:id="192" w:name="_Toc435687120"/>
+      <w:bookmarkStart w:id="193" w:name="_Toc448785971"/>
+      <w:r>
+        <w:rPr>
+          <w:szCs w:val="24"/>
+        </w:rPr>
+        <w:t>4.4.1  Electromagnetic interference (EMI)</w:t>
+      </w:r>
+      <w:bookmarkEnd w:id="192"/>
       <w:bookmarkEnd w:id="193"/>
-      <w:bookmarkEnd w:id="194"/>
     </w:p>
     <w:p>
       <w:pPr>
@@ -4528,28 +4111,20 @@
           <w:i/>
         </w:rPr>
       </w:pPr>
-      <w:bookmarkStart w:id="195" w:name="_Toc448781340"/>
-      <w:bookmarkStart w:id="196" w:name="_Toc448784860"/>
-      <w:bookmarkStart w:id="197" w:name="_Toc448785828"/>
-      <w:bookmarkStart w:id="198" w:name="_Toc448785972"/>
-      <w:proofErr w:type="gramStart"/>
+      <w:bookmarkStart w:id="194" w:name="_Toc448781340"/>
+      <w:bookmarkStart w:id="195" w:name="_Toc448784860"/>
+      <w:bookmarkStart w:id="196" w:name="_Toc448785828"/>
+      <w:bookmarkStart w:id="197" w:name="_Toc448785972"/>
       <w:r>
         <w:rPr>
           <w:rFonts w:ascii="Times New Roman" w:hAnsi="Times New Roman" w:cs="Times New Roman"/>
         </w:rPr>
-        <w:t>4.4.1.1  The</w:t>
-      </w:r>
-      <w:proofErr w:type="gramEnd"/>
-      <w:r>
-        <w:rPr>
-          <w:rFonts w:ascii="Times New Roman" w:hAnsi="Times New Roman" w:cs="Times New Roman"/>
-        </w:rPr>
-        <w:t xml:space="preserve"> unit shall met the EMI requirements for class IV equipment as specified in MIL-STD-461.</w:t>
-      </w:r>
+        <w:t>4.4.1.1  The unit shall met the EMI requirements for class IV equipment as specified in MIL-STD-461.</w:t>
+      </w:r>
+      <w:bookmarkEnd w:id="194"/>
       <w:bookmarkEnd w:id="195"/>
       <w:bookmarkEnd w:id="196"/>
       <w:bookmarkEnd w:id="197"/>
-      <w:bookmarkEnd w:id="198"/>
     </w:p>
     <w:p>
       <w:pPr>
@@ -4559,18 +4134,16 @@
           <w:szCs w:val="24"/>
         </w:rPr>
       </w:pPr>
-      <w:bookmarkStart w:id="199" w:name="_Toc435687121"/>
-      <w:bookmarkStart w:id="200" w:name="_Toc448785973"/>
-      <w:proofErr w:type="gramStart"/>
+      <w:bookmarkStart w:id="198" w:name="_Toc435687121"/>
+      <w:bookmarkStart w:id="199" w:name="_Toc448785973"/>
       <w:r>
         <w:rPr>
           <w:szCs w:val="24"/>
         </w:rPr>
         <w:t>4.4.2  Ventilation</w:t>
       </w:r>
+      <w:bookmarkEnd w:id="198"/>
       <w:bookmarkEnd w:id="199"/>
-      <w:bookmarkEnd w:id="200"/>
-      <w:proofErr w:type="gramEnd"/>
     </w:p>
     <w:p>
       <w:pPr>
@@ -4581,28 +4154,20 @@
           <w:rFonts w:ascii="Times New Roman" w:hAnsi="Times New Roman" w:cs="Times New Roman"/>
         </w:rPr>
       </w:pPr>
-      <w:bookmarkStart w:id="201" w:name="_Toc448781342"/>
-      <w:bookmarkStart w:id="202" w:name="_Toc448784862"/>
-      <w:bookmarkStart w:id="203" w:name="_Toc448785830"/>
-      <w:bookmarkStart w:id="204" w:name="_Toc448785974"/>
-      <w:proofErr w:type="gramStart"/>
+      <w:bookmarkStart w:id="200" w:name="_Toc448781342"/>
+      <w:bookmarkStart w:id="201" w:name="_Toc448784862"/>
+      <w:bookmarkStart w:id="202" w:name="_Toc448785830"/>
+      <w:bookmarkStart w:id="203" w:name="_Toc448785974"/>
       <w:r>
         <w:rPr>
           <w:rFonts w:ascii="Times New Roman" w:hAnsi="Times New Roman" w:cs="Times New Roman"/>
         </w:rPr>
-        <w:t>4.4.2.1  If</w:t>
-      </w:r>
-      <w:proofErr w:type="gramEnd"/>
-      <w:r>
-        <w:rPr>
-          <w:rFonts w:ascii="Times New Roman" w:hAnsi="Times New Roman" w:cs="Times New Roman"/>
-        </w:rPr>
-        <w:t xml:space="preserve"> smoke particles exceed 500 ppm concentration a fan will start to vent fresh air</w:t>
-      </w:r>
+        <w:t>4.4.2.1  If smoke particles exceed 500 ppm concentration a fan will start to vent fresh air</w:t>
+      </w:r>
+      <w:bookmarkEnd w:id="200"/>
       <w:bookmarkEnd w:id="201"/>
       <w:bookmarkEnd w:id="202"/>
       <w:bookmarkEnd w:id="203"/>
-      <w:bookmarkEnd w:id="204"/>
     </w:p>
     <w:p>
       <w:pPr>
@@ -4626,7 +4191,7 @@
           <w:szCs w:val="28"/>
         </w:rPr>
       </w:pPr>
-      <w:bookmarkStart w:id="205" w:name="_Toc448785975"/>
+      <w:bookmarkStart w:id="204" w:name="_Toc448785975"/>
       <w:r>
         <w:rPr>
           <w:smallCaps/>
@@ -4636,7 +4201,7 @@
         <w:lastRenderedPageBreak/>
         <w:t>Methods</w:t>
       </w:r>
-      <w:bookmarkEnd w:id="205"/>
+      <w:bookmarkEnd w:id="204"/>
     </w:p>
     <w:p/>
     <w:p>
@@ -4720,6 +4285,7 @@
       <w:r>
         <w:rPr>
           <w:rFonts w:ascii="Times New Roman" w:hAnsi="Times New Roman"/>
+          <w:noProof/>
           <w:sz w:val="24"/>
           <w:szCs w:val="24"/>
         </w:rPr>
@@ -5616,43 +5182,7 @@
           <w:sz w:val="24"/>
           <w:szCs w:val="24"/>
         </w:rPr>
-        <w:t xml:space="preserve">  Our motors are specified to 400 pulses per revolution, however they are capable of as small as 1/32 steps using </w:t>
-      </w:r>
-      <w:proofErr w:type="spellStart"/>
-      <w:r>
-        <w:rPr>
-          <w:rFonts w:ascii="Times New Roman" w:hAnsi="Times New Roman"/>
-          <w:sz w:val="24"/>
-          <w:szCs w:val="24"/>
-        </w:rPr>
-        <w:t>microstepping</w:t>
-      </w:r>
-      <w:proofErr w:type="spellEnd"/>
-      <w:r>
-        <w:rPr>
-          <w:rFonts w:ascii="Times New Roman" w:hAnsi="Times New Roman"/>
-          <w:sz w:val="24"/>
-          <w:szCs w:val="24"/>
-        </w:rPr>
-        <w:t xml:space="preserve">.  We decided to use 1/16 steps, meaning that there are 6400 </w:t>
-      </w:r>
-      <w:proofErr w:type="spellStart"/>
-      <w:r>
-        <w:rPr>
-          <w:rFonts w:ascii="Times New Roman" w:hAnsi="Times New Roman"/>
-          <w:sz w:val="24"/>
-          <w:szCs w:val="24"/>
-        </w:rPr>
-        <w:t>microsteps</w:t>
-      </w:r>
-      <w:proofErr w:type="spellEnd"/>
-      <w:r>
-        <w:rPr>
-          <w:rFonts w:ascii="Times New Roman" w:hAnsi="Times New Roman"/>
-          <w:sz w:val="24"/>
-          <w:szCs w:val="24"/>
-        </w:rPr>
-        <w:t xml:space="preserve"> per revolution.  Our encoder is capable of 600 pulses per revolution, however it is a quadrature encoder, and can therefore provide 2400 pulses per revolution.  The laser, once set at threshold, can have its intensity set using a PWM.  We configured our laser to have a 480 pulse duty cycle, so dividing that 480 between the 7 darkened shades (plus white for the 8</w:t>
+        <w:t xml:space="preserve">  Our motors are specified to 400 pulses per revolution, however they are capable of as small as 1/32 steps using microstepping.  We decided to use 1/16 steps, meaning that there are 6400 microsteps per revolution.  Our encoder is capable of 600 pulses per revolution, however it is a quadrature encoder, and can therefore provide 2400 pulses per revolution.  The laser, once set at threshold, can have its intensity set using a PWM.  We configured our laser to have a 480 pulse duty cycle, so dividing that 480 between the 7 darkened shades (plus white for the 8</w:t>
       </w:r>
       <w:r>
         <w:rPr>
@@ -5705,25 +5235,7 @@
           <w:sz w:val="24"/>
           <w:szCs w:val="24"/>
         </w:rPr>
-        <w:t xml:space="preserve">The motors are controlled using a pulse width modulation.  By varying the </w:t>
-      </w:r>
-      <w:proofErr w:type="spellStart"/>
-      <w:r>
-        <w:rPr>
-          <w:rFonts w:ascii="Times New Roman" w:hAnsi="Times New Roman"/>
-          <w:sz w:val="24"/>
-          <w:szCs w:val="24"/>
-        </w:rPr>
-        <w:t>microstep</w:t>
-      </w:r>
-      <w:proofErr w:type="spellEnd"/>
-      <w:r>
-        <w:rPr>
-          <w:rFonts w:ascii="Times New Roman" w:hAnsi="Times New Roman"/>
-          <w:sz w:val="24"/>
-          <w:szCs w:val="24"/>
-        </w:rPr>
-        <w:t xml:space="preserve"> sizes and frequency of pulses, we set the motor resolution and speed.  </w:t>
+        <w:t xml:space="preserve">The motors are controlled using a pulse width modulation.  By varying the microstep sizes and frequency of pulses, we set the motor resolution and speed.  </w:t>
       </w:r>
       <w:r>
         <w:rPr>
@@ -5827,25 +5339,7 @@
           <w:sz w:val="24"/>
           <w:szCs w:val="24"/>
         </w:rPr>
-        <w:t>A g-code parser was designed on the host PC to parse and do a partial interpretation of g-codes on the host PC.  This parser ingests the g-codes from the .</w:t>
-      </w:r>
-      <w:proofErr w:type="spellStart"/>
-      <w:r>
-        <w:rPr>
-          <w:rFonts w:ascii="Times New Roman" w:hAnsi="Times New Roman"/>
-          <w:sz w:val="24"/>
-          <w:szCs w:val="24"/>
-        </w:rPr>
-        <w:t>gcode</w:t>
-      </w:r>
-      <w:proofErr w:type="spellEnd"/>
-      <w:r>
-        <w:rPr>
-          <w:rFonts w:ascii="Times New Roman" w:hAnsi="Times New Roman"/>
-          <w:sz w:val="24"/>
-          <w:szCs w:val="24"/>
-        </w:rPr>
-        <w:t xml:space="preserve"> file and strips them down into a format easy to send via the UART serial protocol.  These formatted codes are passed via the serial code mentioned above to the microcontroller.  The code for this process can be found under “Serial and Parser” in Appendix 5.</w:t>
+        <w:t>A g-code parser was designed on the host PC to parse and do a partial interpretation of g-codes on the host PC.  This parser ingests the g-codes from the .gcode file and strips them down into a format easy to send via the UART serial protocol.  These formatted codes are passed via the serial code mentioned above to the microcontroller.  The code for this process can be found under “Serial and Parser” in Appendix 5.</w:t>
       </w:r>
     </w:p>
     <w:p>
@@ -5900,11 +5394,85 @@
         </w:rPr>
         <w:t>.  Code for the GUI can be found under “Graphical User Interface” in Appendix 5.</w:t>
       </w:r>
+      <w:r>
+        <w:rPr>
+          <w:rFonts w:ascii="Times New Roman" w:hAnsi="Times New Roman"/>
+          <w:sz w:val="24"/>
+          <w:szCs w:val="24"/>
+        </w:rPr>
+        <w:t xml:space="preserve">  An example of the GUI is displayed in figure 2 below.</w:t>
+      </w:r>
     </w:p>
     <w:p>
       <w:pPr>
         <w:pStyle w:val="BodyText"/>
         <w:spacing w:line="360" w:lineRule="auto"/>
+        <w:ind w:left="0"/>
+        <w:rPr>
+          <w:rFonts w:ascii="Times New Roman" w:hAnsi="Times New Roman"/>
+          <w:sz w:val="24"/>
+          <w:szCs w:val="24"/>
+        </w:rPr>
+      </w:pPr>
+      <w:r>
+        <w:rPr>
+          <w:rFonts w:ascii="Times New Roman" w:hAnsi="Times New Roman"/>
+          <w:sz w:val="24"/>
+          <w:szCs w:val="24"/>
+        </w:rPr>
+        <w:pict>
+          <v:shapetype id="_x0000_t75" coordsize="21600,21600" o:spt="75" o:preferrelative="t" path="m@4@5l@4@11@9@11@9@5xe" filled="f" stroked="f">
+            <v:stroke joinstyle="miter"/>
+            <v:formulas>
+              <v:f eqn="if lineDrawn pixelLineWidth 0"/>
+              <v:f eqn="sum @0 1 0"/>
+              <v:f eqn="sum 0 0 @1"/>
+              <v:f eqn="prod @2 1 2"/>
+              <v:f eqn="prod @3 21600 pixelWidth"/>
+              <v:f eqn="prod @3 21600 pixelHeight"/>
+              <v:f eqn="sum @0 0 1"/>
+              <v:f eqn="prod @6 1 2"/>
+              <v:f eqn="prod @7 21600 pixelWidth"/>
+              <v:f eqn="sum @8 21600 0"/>
+              <v:f eqn="prod @7 21600 pixelHeight"/>
+              <v:f eqn="sum @10 21600 0"/>
+            </v:formulas>
+            <v:path o:extrusionok="f" gradientshapeok="t" o:connecttype="rect"/>
+            <o:lock v:ext="edit" aspectratio="t"/>
+          </v:shapetype>
+          <v:shape id="_x0000_i1026" type="#_x0000_t75" style="width:490.9pt;height:251.55pt">
+            <v:imagedata r:id="rId7" o:title="GUI_EX"/>
+          </v:shape>
+        </w:pict>
+      </w:r>
+      <w:bookmarkStart w:id="205" w:name="_GoBack"/>
+      <w:bookmarkEnd w:id="205"/>
+    </w:p>
+    <w:p>
+      <w:pPr>
+        <w:pStyle w:val="BodyText"/>
+        <w:spacing w:line="360" w:lineRule="auto"/>
+        <w:ind w:left="0"/>
+        <w:jc w:val="center"/>
+        <w:rPr>
+          <w:rFonts w:ascii="Times New Roman" w:hAnsi="Times New Roman"/>
+          <w:sz w:val="24"/>
+          <w:szCs w:val="24"/>
+        </w:rPr>
+      </w:pPr>
+      <w:r>
+        <w:rPr>
+          <w:rFonts w:ascii="Times New Roman" w:hAnsi="Times New Roman"/>
+          <w:sz w:val="24"/>
+          <w:szCs w:val="24"/>
+        </w:rPr>
+        <w:t>Figure 2.  Example of the PLED GUI.</w:t>
+      </w:r>
+    </w:p>
+    <w:p>
+      <w:pPr>
+        <w:pStyle w:val="BodyText"/>
+        <w:spacing w:line="360" w:lineRule="auto"/>
         <w:rPr>
           <w:rFonts w:ascii="Times New Roman" w:hAnsi="Times New Roman"/>
           <w:sz w:val="24"/>
@@ -6022,6 +5590,7 @@
           <w:sz w:val="24"/>
           <w:szCs w:val="24"/>
         </w:rPr>
+        <w:lastRenderedPageBreak/>
         <w:t xml:space="preserve">Mathematically model system </w:t>
       </w:r>
       <w:r>
@@ -6138,7 +5707,6 @@
           <w:sz w:val="24"/>
           <w:szCs w:val="24"/>
         </w:rPr>
-        <w:lastRenderedPageBreak/>
         <w:t xml:space="preserve">Machine parts </w:t>
       </w:r>
       <w:r>
@@ -6336,6 +5904,7 @@
           <w:sz w:val="24"/>
           <w:szCs w:val="24"/>
         </w:rPr>
+        <w:lastRenderedPageBreak/>
         <w:t xml:space="preserve">Testing and verification – </w:t>
       </w:r>
       <w:r>
@@ -6414,7 +5983,7 @@
         </w:rPr>
         <w:t>and how it works.</w:t>
       </w:r>
-      <w:bookmarkEnd w:id="3"/>
+      <w:bookmarkEnd w:id="2"/>
     </w:p>
     <w:p>
       <w:pPr>
@@ -6449,7 +6018,7 @@
         </w:rPr>
       </w:pPr>
       <w:bookmarkStart w:id="206" w:name="_Toc448785976"/>
-      <w:bookmarkEnd w:id="4"/>
+      <w:bookmarkEnd w:id="3"/>
       <w:r>
         <w:rPr>
           <w:smallCaps/>
@@ -6867,9 +6436,9 @@
           <w:szCs w:val="28"/>
         </w:rPr>
       </w:pPr>
-      <w:bookmarkStart w:id="208" w:name="_Toc261333360"/>
-      <w:bookmarkStart w:id="209" w:name="_Toc260941783"/>
-      <w:bookmarkStart w:id="210" w:name="_Toc448785978"/>
+      <w:bookmarkStart w:id="208" w:name="_Toc448785978"/>
+      <w:bookmarkStart w:id="209" w:name="_Toc261333360"/>
+      <w:bookmarkStart w:id="210" w:name="_Toc260941783"/>
       <w:r>
         <w:rPr>
           <w:smallCaps/>
@@ -6879,7 +6448,7 @@
         <w:lastRenderedPageBreak/>
         <w:t>Conclusion</w:t>
       </w:r>
-      <w:bookmarkEnd w:id="210"/>
+      <w:bookmarkEnd w:id="208"/>
     </w:p>
     <w:p/>
     <w:p>
@@ -7081,8 +6650,8 @@
         </w:rPr>
       </w:pPr>
     </w:p>
-    <w:bookmarkEnd w:id="208"/>
     <w:bookmarkEnd w:id="209"/>
+    <w:bookmarkEnd w:id="210"/>
     <w:p>
       <w:pPr>
         <w:pStyle w:val="Heading1"/>
@@ -7142,7 +6711,6 @@
         <w:pStyle w:val="Heading2"/>
       </w:pPr>
       <w:bookmarkStart w:id="212" w:name="_Toc448785980"/>
-      <w:proofErr w:type="gramStart"/>
       <w:r>
         <w:t>9.1</w:t>
       </w:r>
@@ -7150,11 +6718,7 @@
         <w:t xml:space="preserve">  </w:t>
       </w:r>
       <w:r>
-        <w:t>Appendix</w:t>
-      </w:r>
-      <w:proofErr w:type="gramEnd"/>
-      <w:r>
-        <w:t xml:space="preserve"> 1 – Budget</w:t>
+        <w:t>Appendix 1 – Budget</w:t>
       </w:r>
       <w:bookmarkEnd w:id="212"/>
     </w:p>
@@ -7797,17 +7361,12 @@
         <w:pStyle w:val="Heading2"/>
       </w:pPr>
       <w:bookmarkStart w:id="213" w:name="_Toc448785981"/>
-      <w:proofErr w:type="gramStart"/>
       <w:r>
         <w:lastRenderedPageBreak/>
         <w:t xml:space="preserve">9.2  </w:t>
       </w:r>
       <w:r>
-        <w:t>Appendix</w:t>
-      </w:r>
-      <w:proofErr w:type="gramEnd"/>
-      <w:r>
-        <w:t xml:space="preserve"> 2 – Timeline</w:t>
+        <w:t>Appendix 2 – Timeline</w:t>
       </w:r>
       <w:bookmarkEnd w:id="213"/>
       <w:r>
@@ -7850,23 +7409,7 @@
           <w:sz w:val="24"/>
           <w:szCs w:val="24"/>
         </w:rPr>
-        <w:t xml:space="preserve">w </w:t>
-      </w:r>
-      <w:proofErr w:type="gramStart"/>
-      <w:r>
-        <w:rPr>
-          <w:sz w:val="24"/>
-          <w:szCs w:val="24"/>
-        </w:rPr>
-        <w:t>in</w:t>
-      </w:r>
-      <w:proofErr w:type="gramEnd"/>
-      <w:r>
-        <w:rPr>
-          <w:sz w:val="24"/>
-          <w:szCs w:val="24"/>
-        </w:rPr>
-        <w:t xml:space="preserve"> Table 2</w:t>
+        <w:t>w in Table 2</w:t>
       </w:r>
       <w:r>
         <w:rPr>
@@ -9737,23 +9280,13 @@
                 <w:szCs w:val="24"/>
               </w:rPr>
             </w:pPr>
-            <w:proofErr w:type="spellStart"/>
-            <w:r>
-              <w:rPr>
-                <w:color w:val="000000"/>
-                <w:sz w:val="24"/>
-                <w:szCs w:val="24"/>
-              </w:rPr>
-              <w:t>Impliment</w:t>
-            </w:r>
-            <w:proofErr w:type="spellEnd"/>
-            <w:r>
-              <w:rPr>
-                <w:color w:val="000000"/>
-                <w:sz w:val="24"/>
-                <w:szCs w:val="24"/>
-              </w:rPr>
-              <w:t xml:space="preserve"> parser for g-code files (Justin)</w:t>
+            <w:r>
+              <w:rPr>
+                <w:color w:val="000000"/>
+                <w:sz w:val="24"/>
+                <w:szCs w:val="24"/>
+              </w:rPr>
+              <w:t>Impliment parser for g-code files (Justin)</w:t>
             </w:r>
           </w:p>
         </w:tc>
@@ -10155,25 +9688,7 @@
                 <w:sz w:val="24"/>
                 <w:szCs w:val="24"/>
               </w:rPr>
-              <w:t xml:space="preserve">Design and </w:t>
-            </w:r>
-            <w:proofErr w:type="spellStart"/>
-            <w:r>
-              <w:rPr>
-                <w:color w:val="000000"/>
-                <w:sz w:val="24"/>
-                <w:szCs w:val="24"/>
-              </w:rPr>
-              <w:t>impliment</w:t>
-            </w:r>
-            <w:proofErr w:type="spellEnd"/>
-            <w:r>
-              <w:rPr>
-                <w:color w:val="000000"/>
-                <w:sz w:val="24"/>
-                <w:szCs w:val="24"/>
-              </w:rPr>
-              <w:t xml:space="preserve"> feedback system (Tate, Zach, Casey)</w:t>
+              <w:t>Design and impliment feedback system (Tate, Zach, Casey)</w:t>
             </w:r>
           </w:p>
         </w:tc>
@@ -10435,23 +9950,13 @@
                 <w:szCs w:val="24"/>
               </w:rPr>
             </w:pPr>
-            <w:proofErr w:type="spellStart"/>
-            <w:r>
-              <w:rPr>
-                <w:color w:val="000000"/>
-                <w:sz w:val="24"/>
-                <w:szCs w:val="24"/>
-              </w:rPr>
-              <w:t>Impliment</w:t>
-            </w:r>
-            <w:proofErr w:type="spellEnd"/>
-            <w:r>
-              <w:rPr>
-                <w:color w:val="000000"/>
-                <w:sz w:val="24"/>
-                <w:szCs w:val="24"/>
-              </w:rPr>
-              <w:t xml:space="preserve"> and calibrate laser control system (Zach)</w:t>
+            <w:r>
+              <w:rPr>
+                <w:color w:val="000000"/>
+                <w:sz w:val="24"/>
+                <w:szCs w:val="24"/>
+              </w:rPr>
+              <w:t>Impliment and calibrate laser control system (Zach)</w:t>
             </w:r>
           </w:p>
         </w:tc>
@@ -12151,7 +11656,7 @@
                     </pic:cNvPicPr>
                   </pic:nvPicPr>
                   <pic:blipFill>
-                    <a:blip r:embed="rId7" cstate="print">
+                    <a:blip r:embed="rId8" cstate="print">
                       <a:extLst>
                         <a:ext uri="{28A0092B-C50C-407E-A947-70E740481C1C}">
                           <a14:useLocalDpi xmlns:a14="http://schemas.microsoft.com/office/drawing/2010/main" val="0"/>
@@ -12196,13 +11701,8 @@
         <w:t xml:space="preserve">Figure 4. Proposed PLED </w:t>
       </w:r>
       <w:r>
-        <w:t xml:space="preserve">Gantt </w:t>
-      </w:r>
-      <w:proofErr w:type="gramStart"/>
-      <w:r>
-        <w:t>Chart</w:t>
-      </w:r>
-      <w:proofErr w:type="gramEnd"/>
+        <w:t>Gantt Chart</w:t>
+      </w:r>
       <w:r>
         <w:t>.</w:t>
       </w:r>
@@ -12220,6 +11720,9 @@
         <w:spacing w:after="160" w:line="259" w:lineRule="auto"/>
       </w:pPr>
       <w:r>
+        <w:rPr>
+          <w:noProof/>
+        </w:rPr>
         <w:lastRenderedPageBreak/>
         <mc:AlternateContent>
           <mc:Choice Requires="wps">
@@ -12313,6 +11816,9 @@
         </mc:AlternateContent>
       </w:r>
       <w:r>
+        <w:rPr>
+          <w:noProof/>
+        </w:rPr>
         <mc:AlternateContent>
           <mc:Choice Requires="wps">
             <w:drawing>
@@ -12405,6 +11911,9 @@
         </mc:AlternateContent>
       </w:r>
       <w:r>
+        <w:rPr>
+          <w:noProof/>
+        </w:rPr>
         <mc:AlternateContent>
           <mc:Choice Requires="wps">
             <w:drawing>
@@ -12487,6 +11996,9 @@
         </mc:AlternateContent>
       </w:r>
       <w:r>
+        <w:rPr>
+          <w:noProof/>
+        </w:rPr>
         <mc:AlternateContent>
           <mc:Choice Requires="wps">
             <w:drawing>
@@ -12568,6 +12080,9 @@
         </mc:AlternateContent>
       </w:r>
       <w:r>
+        <w:rPr>
+          <w:noProof/>
+        </w:rPr>
         <mc:AlternateContent>
           <mc:Choice Requires="wps">
             <w:drawing>
@@ -12670,7 +12185,7 @@
                     </pic:cNvPicPr>
                   </pic:nvPicPr>
                   <pic:blipFill>
-                    <a:blip r:embed="rId8" cstate="print">
+                    <a:blip r:embed="rId9" cstate="print">
                       <a:extLst>
                         <a:ext uri="{28A0092B-C50C-407E-A947-70E740481C1C}">
                           <a14:useLocalDpi xmlns:a14="http://schemas.microsoft.com/office/drawing/2010/main" val="0"/>
@@ -12704,6 +12219,9 @@
         </w:drawing>
       </w:r>
       <w:r>
+        <w:rPr>
+          <w:noProof/>
+        </w:rPr>
         <mc:AlternateContent>
           <mc:Choice Requires="wps">
             <w:drawing>
@@ -12801,13 +12319,8 @@
         <w:jc w:val="center"/>
       </w:pPr>
       <w:r>
-        <w:t xml:space="preserve">Figure 5. Actual PLED Gantt </w:t>
-      </w:r>
-      <w:proofErr w:type="gramStart"/>
-      <w:r>
-        <w:t>Chart</w:t>
-      </w:r>
-      <w:proofErr w:type="gramEnd"/>
+        <w:t>Figure 5. Actual PLED Gantt Chart</w:t>
+      </w:r>
       <w:r>
         <w:t>.</w:t>
       </w:r>
@@ -12841,17 +12354,12 @@
         <w:pStyle w:val="Heading2"/>
       </w:pPr>
       <w:bookmarkStart w:id="214" w:name="_Toc448785982"/>
-      <w:proofErr w:type="gramStart"/>
       <w:r>
         <w:lastRenderedPageBreak/>
         <w:t xml:space="preserve">9.3  </w:t>
       </w:r>
       <w:r>
-        <w:t>Appendix</w:t>
-      </w:r>
-      <w:proofErr w:type="gramEnd"/>
-      <w:r>
-        <w:t xml:space="preserve"> 3 – BOM</w:t>
+        <w:t>Appendix 3 – BOM</w:t>
       </w:r>
       <w:bookmarkEnd w:id="214"/>
       <w:r>
@@ -13097,21 +12605,8 @@
                 <w:sz w:val="22"/>
                 <w:szCs w:val="22"/>
               </w:rPr>
-              <w:t xml:space="preserve">$ / </w:t>
-            </w:r>
-            <w:proofErr w:type="spellStart"/>
-            <w:r>
-              <w:rPr>
-                <w:rFonts w:ascii="Calibri" w:hAnsi="Calibri"/>
-                <w:b/>
-                <w:bCs/>
-                <w:color w:val="000000"/>
-                <w:sz w:val="22"/>
-                <w:szCs w:val="22"/>
-              </w:rPr>
-              <w:t>Ea</w:t>
-            </w:r>
-            <w:proofErr w:type="spellEnd"/>
+              <w:t>$ / Ea</w:t>
+            </w:r>
           </w:p>
         </w:tc>
         <w:tc>
@@ -13708,25 +13203,14 @@
                 <w:szCs w:val="22"/>
               </w:rPr>
             </w:pPr>
-            <w:proofErr w:type="spellStart"/>
-            <w:r>
-              <w:rPr>
-                <w:rFonts w:ascii="Calibri" w:hAnsi="Calibri"/>
-                <w:color w:val="000000"/>
-                <w:sz w:val="22"/>
-                <w:szCs w:val="22"/>
-              </w:rPr>
-              <w:t>Nema</w:t>
-            </w:r>
-            <w:proofErr w:type="spellEnd"/>
-            <w:r>
-              <w:rPr>
-                <w:rFonts w:ascii="Calibri" w:hAnsi="Calibri"/>
-                <w:color w:val="000000"/>
-                <w:sz w:val="22"/>
-                <w:szCs w:val="22"/>
-              </w:rPr>
-              <w:t xml:space="preserve"> 17</w:t>
+            <w:r>
+              <w:rPr>
+                <w:rFonts w:ascii="Calibri" w:hAnsi="Calibri"/>
+                <w:color w:val="000000"/>
+                <w:sz w:val="22"/>
+                <w:szCs w:val="22"/>
+              </w:rPr>
+              <w:t>Nema 17</w:t>
             </w:r>
           </w:p>
         </w:tc>
@@ -14071,25 +13555,14 @@
                 <w:szCs w:val="22"/>
               </w:rPr>
             </w:pPr>
-            <w:proofErr w:type="spellStart"/>
-            <w:r>
-              <w:rPr>
-                <w:rFonts w:ascii="Calibri" w:hAnsi="Calibri"/>
-                <w:color w:val="000000"/>
-                <w:sz w:val="22"/>
-                <w:szCs w:val="22"/>
-              </w:rPr>
-              <w:t>Gdstime</w:t>
-            </w:r>
-            <w:proofErr w:type="spellEnd"/>
-            <w:r>
-              <w:rPr>
-                <w:rFonts w:ascii="Calibri" w:hAnsi="Calibri"/>
-                <w:color w:val="000000"/>
-                <w:sz w:val="22"/>
-                <w:szCs w:val="22"/>
-              </w:rPr>
-              <w:t xml:space="preserve"> 3007</w:t>
+            <w:r>
+              <w:rPr>
+                <w:rFonts w:ascii="Calibri" w:hAnsi="Calibri"/>
+                <w:color w:val="000000"/>
+                <w:sz w:val="22"/>
+                <w:szCs w:val="22"/>
+              </w:rPr>
+              <w:t>Gdstime 3007</w:t>
             </w:r>
           </w:p>
         </w:tc>
@@ -15883,27 +15356,7 @@
                 <w:sz w:val="22"/>
                 <w:szCs w:val="22"/>
               </w:rPr>
-              <w:t xml:space="preserve">L-Beam for Frame (4 </w:t>
-            </w:r>
-            <w:proofErr w:type="spellStart"/>
-            <w:r>
-              <w:rPr>
-                <w:rFonts w:ascii="Calibri" w:hAnsi="Calibri"/>
-                <w:color w:val="000000"/>
-                <w:sz w:val="22"/>
-                <w:szCs w:val="22"/>
-              </w:rPr>
-              <w:t>pk</w:t>
-            </w:r>
-            <w:proofErr w:type="spellEnd"/>
-            <w:r>
-              <w:rPr>
-                <w:rFonts w:ascii="Calibri" w:hAnsi="Calibri"/>
-                <w:color w:val="000000"/>
-                <w:sz w:val="22"/>
-                <w:szCs w:val="22"/>
-              </w:rPr>
-              <w:t>)</w:t>
+              <w:t>L-Beam for Frame (4 pk)</w:t>
             </w:r>
           </w:p>
         </w:tc>
@@ -16079,27 +15532,7 @@
                 <w:sz w:val="22"/>
                 <w:szCs w:val="22"/>
               </w:rPr>
-              <w:t xml:space="preserve">Motor/Encoder Spacers (6 </w:t>
-            </w:r>
-            <w:proofErr w:type="spellStart"/>
-            <w:r>
-              <w:rPr>
-                <w:rFonts w:ascii="Calibri" w:hAnsi="Calibri"/>
-                <w:color w:val="000000"/>
-                <w:sz w:val="22"/>
-                <w:szCs w:val="22"/>
-              </w:rPr>
-              <w:t>pk</w:t>
-            </w:r>
-            <w:proofErr w:type="spellEnd"/>
-            <w:r>
-              <w:rPr>
-                <w:rFonts w:ascii="Calibri" w:hAnsi="Calibri"/>
-                <w:color w:val="000000"/>
-                <w:sz w:val="22"/>
-                <w:szCs w:val="22"/>
-              </w:rPr>
-              <w:t>)</w:t>
+              <w:t>Motor/Encoder Spacers (6 pk)</w:t>
             </w:r>
           </w:p>
         </w:tc>
@@ -16275,27 +15708,7 @@
                 <w:sz w:val="22"/>
                 <w:szCs w:val="22"/>
               </w:rPr>
-              <w:t xml:space="preserve">Motor Fasteners (3 </w:t>
-            </w:r>
-            <w:proofErr w:type="spellStart"/>
-            <w:r>
-              <w:rPr>
-                <w:rFonts w:ascii="Calibri" w:hAnsi="Calibri"/>
-                <w:color w:val="000000"/>
-                <w:sz w:val="22"/>
-                <w:szCs w:val="22"/>
-              </w:rPr>
-              <w:t>pk</w:t>
-            </w:r>
-            <w:proofErr w:type="spellEnd"/>
-            <w:r>
-              <w:rPr>
-                <w:rFonts w:ascii="Calibri" w:hAnsi="Calibri"/>
-                <w:color w:val="000000"/>
-                <w:sz w:val="22"/>
-                <w:szCs w:val="22"/>
-              </w:rPr>
-              <w:t>)</w:t>
+              <w:t>Motor Fasteners (3 pk)</w:t>
             </w:r>
           </w:p>
         </w:tc>
@@ -16430,25 +15843,14 @@
                 <w:szCs w:val="22"/>
               </w:rPr>
             </w:pPr>
-            <w:proofErr w:type="spellStart"/>
-            <w:r>
-              <w:rPr>
-                <w:rFonts w:ascii="Calibri" w:hAnsi="Calibri"/>
-                <w:color w:val="000000"/>
-                <w:sz w:val="22"/>
-                <w:szCs w:val="22"/>
-              </w:rPr>
-              <w:t>FlexMod</w:t>
-            </w:r>
-            <w:proofErr w:type="spellEnd"/>
-            <w:r>
-              <w:rPr>
-                <w:rFonts w:ascii="Calibri" w:hAnsi="Calibri"/>
-                <w:color w:val="000000"/>
-                <w:sz w:val="22"/>
-                <w:szCs w:val="22"/>
-              </w:rPr>
-              <w:t xml:space="preserve"> P3</w:t>
+            <w:r>
+              <w:rPr>
+                <w:rFonts w:ascii="Calibri" w:hAnsi="Calibri"/>
+                <w:color w:val="000000"/>
+                <w:sz w:val="22"/>
+                <w:szCs w:val="22"/>
+              </w:rPr>
+              <w:t>FlexMod P3</w:t>
             </w:r>
           </w:p>
         </w:tc>
@@ -16509,7 +15911,6 @@
                 <w:szCs w:val="22"/>
               </w:rPr>
             </w:pPr>
-            <w:proofErr w:type="spellStart"/>
             <w:r>
               <w:rPr>
                 <w:rFonts w:ascii="Calibri" w:hAnsi="Calibri"/>
@@ -16519,7 +15920,6 @@
               </w:rPr>
               <w:t>Innolasers</w:t>
             </w:r>
-            <w:proofErr w:type="spellEnd"/>
           </w:p>
         </w:tc>
         <w:tc>
@@ -19265,17 +18665,12 @@
         <w:pStyle w:val="Heading2"/>
       </w:pPr>
       <w:bookmarkStart w:id="215" w:name="_Toc448785983"/>
-      <w:proofErr w:type="gramStart"/>
       <w:r>
         <w:lastRenderedPageBreak/>
         <w:t xml:space="preserve">9.4  </w:t>
       </w:r>
       <w:r>
-        <w:t>Appendix</w:t>
-      </w:r>
-      <w:proofErr w:type="gramEnd"/>
-      <w:r>
-        <w:t xml:space="preserve"> 4 – Schematics</w:t>
+        <w:t>Appendix 4 – Schematics</w:t>
       </w:r>
       <w:bookmarkEnd w:id="215"/>
     </w:p>
@@ -19348,7 +18743,7 @@
                     </pic:cNvPicPr>
                   </pic:nvPicPr>
                   <pic:blipFill>
-                    <a:blip r:embed="rId9" cstate="print">
+                    <a:blip r:embed="rId10" cstate="print">
                       <a:extLst>
                         <a:ext uri="{28A0092B-C50C-407E-A947-70E740481C1C}">
                           <a14:useLocalDpi xmlns:a14="http://schemas.microsoft.com/office/drawing/2010/main" val="0"/>
@@ -19407,17 +18802,12 @@
         <w:pStyle w:val="Heading2"/>
       </w:pPr>
       <w:bookmarkStart w:id="216" w:name="_Toc448785984"/>
-      <w:proofErr w:type="gramStart"/>
       <w:r>
         <w:lastRenderedPageBreak/>
         <w:t xml:space="preserve">9.5  </w:t>
       </w:r>
       <w:r>
-        <w:t>Appendix</w:t>
-      </w:r>
-      <w:proofErr w:type="gramEnd"/>
-      <w:r>
-        <w:t xml:space="preserve"> 5 – Code</w:t>
+        <w:t>Appendix 5 – Code</w:t>
       </w:r>
       <w:bookmarkEnd w:id="216"/>
       <w:r>
@@ -19632,17 +19022,12 @@
         <w:pStyle w:val="Heading2"/>
       </w:pPr>
       <w:bookmarkStart w:id="217" w:name="_Toc448785985"/>
-      <w:proofErr w:type="gramStart"/>
       <w:r>
         <w:lastRenderedPageBreak/>
         <w:t xml:space="preserve">9.6  </w:t>
       </w:r>
       <w:r>
-        <w:t>Appendix</w:t>
-      </w:r>
-      <w:proofErr w:type="gramEnd"/>
-      <w:r>
-        <w:t xml:space="preserve"> 6</w:t>
+        <w:t>Appendix 6</w:t>
       </w:r>
       <w:r>
         <w:t xml:space="preserve"> – </w:t>
@@ -21771,23 +21156,21 @@
           <w:szCs w:val="28"/>
         </w:rPr>
       </w:pPr>
-      <w:proofErr w:type="gramStart"/>
       <w:r>
         <w:rPr>
           <w:rFonts w:asciiTheme="minorHAnsi" w:eastAsiaTheme="minorEastAsia" w:hAnsiTheme="minorHAnsi" w:cstheme="minorBidi"/>
           <w:sz w:val="22"/>
           <w:szCs w:val="28"/>
         </w:rPr>
-        <w:t>v</w:t>
-      </w:r>
-      <w:proofErr w:type="gramEnd"/>
+        <w:t>v represents our maximum theoretical unloaded motor velocity of our system.  Our loaded motors will move</w:t>
+      </w:r>
       <w:r>
         <w:rPr>
           <w:rFonts w:asciiTheme="minorHAnsi" w:eastAsiaTheme="minorEastAsia" w:hAnsiTheme="minorHAnsi" w:cstheme="minorBidi"/>
           <w:sz w:val="22"/>
           <w:szCs w:val="28"/>
         </w:rPr>
-        <w:t xml:space="preserve"> represents our maximum theoretical unloaded motor velocity of our system.  Our loaded motors will move</w:t>
+        <w:t xml:space="preserve"> </w:t>
       </w:r>
       <w:r>
         <w:rPr>
@@ -21795,35 +21178,45 @@
           <w:sz w:val="22"/>
           <w:szCs w:val="28"/>
         </w:rPr>
-        <w:t xml:space="preserve"> </w:t>
-      </w:r>
-      <w:r>
+        <w:t>more slowly, however even if the speed is reduced by 50%, we will be moving very quickly.  Additionally, by testing, we know that moving a single step takes 250 μs</w:t>
+      </w:r>
+    </w:p>
+    <w:p>
+      <w:pPr>
+        <w:spacing w:after="160" w:line="259" w:lineRule="auto"/>
         <w:rPr>
           <w:rFonts w:asciiTheme="minorHAnsi" w:eastAsiaTheme="minorEastAsia" w:hAnsiTheme="minorHAnsi" w:cstheme="minorBidi"/>
           <w:sz w:val="22"/>
           <w:szCs w:val="28"/>
         </w:rPr>
-        <w:t xml:space="preserve">more slowly, however even if the speed is reduced by 50%, we will be moving very quickly.  Additionally, by testing, we know that moving a single step takes 250 </w:t>
-      </w:r>
-      <w:proofErr w:type="spellStart"/>
+      </w:pPr>
       <w:r>
         <w:rPr>
           <w:rFonts w:asciiTheme="minorHAnsi" w:eastAsiaTheme="minorEastAsia" w:hAnsiTheme="minorHAnsi" w:cstheme="minorBidi"/>
           <w:sz w:val="22"/>
           <w:szCs w:val="28"/>
         </w:rPr>
-        <w:t>μs</w:t>
-      </w:r>
-      <w:proofErr w:type="spellEnd"/>
-    </w:p>
-    <w:p>
-      <w:pPr>
-        <w:spacing w:after="160" w:line="259" w:lineRule="auto"/>
+        <w:br w:type="page"/>
+      </w:r>
+      <w:r>
         <w:rPr>
           <w:rFonts w:asciiTheme="minorHAnsi" w:eastAsiaTheme="minorEastAsia" w:hAnsiTheme="minorHAnsi" w:cstheme="minorBidi"/>
           <w:sz w:val="22"/>
           <w:szCs w:val="28"/>
         </w:rPr>
+        <w:lastRenderedPageBreak/>
+        <w:tab/>
+        <w:t>Now we will consider the loaded velocity using a simplified model:</w:t>
+      </w:r>
+    </w:p>
+    <w:p>
+      <w:pPr>
+        <w:spacing w:after="160" w:line="259" w:lineRule="auto"/>
+        <w:rPr>
+          <w:rFonts w:asciiTheme="minorHAnsi" w:eastAsiaTheme="minorHAnsi" w:hAnsiTheme="minorHAnsi" w:cstheme="minorBidi"/>
+          <w:sz w:val="22"/>
+          <w:szCs w:val="22"/>
+        </w:rPr>
       </w:pPr>
       <w:r>
         <w:rPr>
@@ -21831,7 +21224,7 @@
           <w:sz w:val="22"/>
           <w:szCs w:val="28"/>
         </w:rPr>
-        <w:br w:type="page"/>
+        <w:tab/>
       </w:r>
       <w:r>
         <w:rPr>
@@ -21839,66 +21232,19 @@
           <w:sz w:val="22"/>
           <w:szCs w:val="28"/>
         </w:rPr>
-        <w:lastRenderedPageBreak/>
         <w:tab/>
-        <w:t>Now we will consider the loaded velocity using a simplified model:</w:t>
-      </w:r>
-    </w:p>
-    <w:p>
-      <w:pPr>
-        <w:spacing w:after="160" w:line="259" w:lineRule="auto"/>
+      </w:r>
+      <w:r>
         <w:rPr>
           <w:rFonts w:asciiTheme="minorHAnsi" w:eastAsiaTheme="minorHAnsi" w:hAnsiTheme="minorHAnsi" w:cstheme="minorBidi"/>
           <w:sz w:val="22"/>
           <w:szCs w:val="22"/>
         </w:rPr>
-      </w:pPr>
-      <w:r>
-        <w:rPr>
-          <w:rFonts w:asciiTheme="minorHAnsi" w:eastAsiaTheme="minorEastAsia" w:hAnsiTheme="minorHAnsi" w:cstheme="minorBidi"/>
-          <w:sz w:val="22"/>
-          <w:szCs w:val="28"/>
-        </w:rPr>
-        <w:tab/>
-      </w:r>
-      <w:r>
-        <w:rPr>
-          <w:rFonts w:asciiTheme="minorHAnsi" w:eastAsiaTheme="minorEastAsia" w:hAnsiTheme="minorHAnsi" w:cstheme="minorBidi"/>
-          <w:sz w:val="22"/>
-          <w:szCs w:val="28"/>
-        </w:rPr>
-        <w:tab/>
-      </w:r>
-      <w:r>
-        <w:rPr>
-          <w:rFonts w:asciiTheme="minorHAnsi" w:eastAsiaTheme="minorHAnsi" w:hAnsiTheme="minorHAnsi" w:cstheme="minorBidi"/>
-          <w:sz w:val="22"/>
-          <w:szCs w:val="22"/>
-        </w:rPr>
         <w:object w:dxaOrig="7006" w:dyaOrig="2881">
-          <v:shapetype id="_x0000_t75" coordsize="21600,21600" o:spt="75" o:preferrelative="t" path="m@4@5l@4@11@9@11@9@5xe" filled="f" stroked="f">
-            <v:stroke joinstyle="miter"/>
-            <v:formulas>
-              <v:f eqn="if lineDrawn pixelLineWidth 0"/>
-              <v:f eqn="sum @0 1 0"/>
-              <v:f eqn="sum 0 0 @1"/>
-              <v:f eqn="prod @2 1 2"/>
-              <v:f eqn="prod @3 21600 pixelWidth"/>
-              <v:f eqn="prod @3 21600 pixelHeight"/>
-              <v:f eqn="sum @0 0 1"/>
-              <v:f eqn="prod @6 1 2"/>
-              <v:f eqn="prod @7 21600 pixelWidth"/>
-              <v:f eqn="sum @8 21600 0"/>
-              <v:f eqn="prod @7 21600 pixelHeight"/>
-              <v:f eqn="sum @10 21600 0"/>
-            </v:formulas>
-            <v:path o:extrusionok="f" gradientshapeok="t" o:connecttype="rect"/>
-            <o:lock v:ext="edit" aspectratio="t"/>
-          </v:shapetype>
           <v:shape id="_x0000_i1025" type="#_x0000_t75" style="width:500.25pt;height:205.7pt" o:ole="">
-            <v:imagedata r:id="rId10" o:title=""/>
+            <v:imagedata r:id="rId11" o:title=""/>
           </v:shape>
-          <o:OLEObject Type="Embed" ProgID="Visio.Drawing.15" ShapeID="_x0000_i1025" DrawAspect="Content" ObjectID="_1522539814" r:id="rId11"/>
+          <o:OLEObject Type="Embed" ProgID="Visio.Drawing.15" ShapeID="_x0000_i1025" DrawAspect="Content" ObjectID="_1522540219" r:id="rId12"/>
         </w:object>
       </w:r>
     </w:p>
@@ -23470,14 +22816,9 @@
         <w:pStyle w:val="Heading2"/>
       </w:pPr>
       <w:bookmarkStart w:id="218" w:name="_Toc448785986"/>
-      <w:proofErr w:type="gramStart"/>
       <w:r>
         <w:lastRenderedPageBreak/>
-        <w:t>9.7  Appendix</w:t>
-      </w:r>
-      <w:proofErr w:type="gramEnd"/>
-      <w:r>
-        <w:t xml:space="preserve"> 7</w:t>
+        <w:t>9.7  Appendix 7</w:t>
       </w:r>
       <w:r>
         <w:t xml:space="preserve"> – </w:t>
@@ -23964,39 +23305,12 @@
   </w:num>
   <w:num w:numId="2">
     <w:abstractNumId w:val="1"/>
-    <w:lvlOverride w:ilvl="0"/>
-    <w:lvlOverride w:ilvl="1"/>
-    <w:lvlOverride w:ilvl="2"/>
-    <w:lvlOverride w:ilvl="3"/>
-    <w:lvlOverride w:ilvl="4"/>
-    <w:lvlOverride w:ilvl="5"/>
-    <w:lvlOverride w:ilvl="6"/>
-    <w:lvlOverride w:ilvl="7"/>
-    <w:lvlOverride w:ilvl="8"/>
   </w:num>
   <w:num w:numId="3">
     <w:abstractNumId w:val="2"/>
-    <w:lvlOverride w:ilvl="0"/>
-    <w:lvlOverride w:ilvl="1"/>
-    <w:lvlOverride w:ilvl="2"/>
-    <w:lvlOverride w:ilvl="3"/>
-    <w:lvlOverride w:ilvl="4"/>
-    <w:lvlOverride w:ilvl="5"/>
-    <w:lvlOverride w:ilvl="6"/>
-    <w:lvlOverride w:ilvl="7"/>
-    <w:lvlOverride w:ilvl="8"/>
   </w:num>
   <w:num w:numId="4">
     <w:abstractNumId w:val="0"/>
-    <w:lvlOverride w:ilvl="0"/>
-    <w:lvlOverride w:ilvl="1"/>
-    <w:lvlOverride w:ilvl="2"/>
-    <w:lvlOverride w:ilvl="3"/>
-    <w:lvlOverride w:ilvl="4"/>
-    <w:lvlOverride w:ilvl="5"/>
-    <w:lvlOverride w:ilvl="6"/>
-    <w:lvlOverride w:ilvl="7"/>
-    <w:lvlOverride w:ilvl="8"/>
   </w:num>
 </w:numbering>
 </file>
@@ -24471,6 +23785,7 @@
   <w:style w:type="character" w:default="1" w:styleId="DefaultParagraphFont">
     <w:name w:val="Default Paragraph Font"/>
     <w:uiPriority w:val="1"/>
+    <w:semiHidden/>
     <w:unhideWhenUsed/>
   </w:style>
   <w:style w:type="table" w:default="1" w:styleId="TableNormal">
@@ -25006,7 +24321,7 @@
 </file>
 
 <file path=customXml/itemProps1.xml><?xml version="1.0" encoding="utf-8"?>
-<ds:datastoreItem xmlns:ds="http://schemas.openxmlformats.org/officeDocument/2006/customXml" ds:itemID="{8D789389-761A-4E21-B961-88F12F4E2A13}">
+<ds:datastoreItem xmlns:ds="http://schemas.openxmlformats.org/officeDocument/2006/customXml" ds:itemID="{E47067AD-3E7B-411B-8D23-21A62DB81289}">
   <ds:schemaRefs>
     <ds:schemaRef ds:uri="http://schemas.openxmlformats.org/officeDocument/2006/bibliography"/>
   </ds:schemaRefs>

</xml_diff>